<commit_message>
incluye seccion de la ley del talión
</commit_message>
<xml_diff>
--- a/EL LIDERAZGO BÍBLICO SEGÚN LA BIBLIA Antiguo testamento.docx
+++ b/EL LIDERAZGO BÍBLICO SEGÚN LA BIBLIA Antiguo testamento.docx
@@ -1,10 +1,10 @@
 
 <file path=word/document.xml><?xml version="1.0" encoding="utf-8"?>
-<w:document xmlns:wpc="http://schemas.microsoft.com/office/word/2010/wordprocessingCanvas" xmlns:cx="http://schemas.microsoft.com/office/drawing/2014/chartex" xmlns:cx1="http://schemas.microsoft.com/office/drawing/2015/9/8/chartex" xmlns:cx2="http://schemas.microsoft.com/office/drawing/2015/10/21/chartex" xmlns:cx3="http://schemas.microsoft.com/office/drawing/2016/5/9/chartex" xmlns:cx4="http://schemas.microsoft.com/office/drawing/2016/5/10/chartex" xmlns:cx5="http://schemas.microsoft.com/office/drawing/2016/5/11/chartex" xmlns:cx6="http://schemas.microsoft.com/office/drawing/2016/5/12/chartex" xmlns:cx7="http://schemas.microsoft.com/office/drawing/2016/5/13/chartex" xmlns:cx8="http://schemas.microsoft.com/office/drawing/2016/5/14/chartex" xmlns:mc="http://schemas.openxmlformats.org/markup-compatibility/2006" xmlns:aink="http://schemas.microsoft.com/office/drawing/2016/ink" xmlns:am3d="http://schemas.microsoft.com/office/drawing/2017/model3d" xmlns:o="urn:schemas-microsoft-com:office:office" xmlns:oel="http://schemas.microsoft.com/office/2019/extlst" xmlns:r="http://schemas.openxmlformats.org/officeDocument/2006/relationships" xmlns:m="http://schemas.openxmlformats.org/officeDocument/2006/math" xmlns:v="urn:schemas-microsoft-com:vml" xmlns:wp14="http://schemas.microsoft.com/office/word/2010/wordprocessingDrawing" xmlns:wp="http://schemas.openxmlformats.org/drawingml/2006/wordprocessingDrawing" xmlns:w10="urn:schemas-microsoft-com:office:word" xmlns:w="http://schemas.openxmlformats.org/wordprocessingml/2006/main" xmlns:w14="http://schemas.microsoft.com/office/word/2010/wordml" xmlns:w15="http://schemas.microsoft.com/office/word/2012/wordml" xmlns:w16cex="http://schemas.microsoft.com/office/word/2018/wordml/cex" xmlns:w16cid="http://schemas.microsoft.com/office/word/2016/wordml/cid" xmlns:w16="http://schemas.microsoft.com/office/word/2018/wordml" xmlns:w16du="http://schemas.microsoft.com/office/word/2023/wordml/word16du" xmlns:w16sdtdh="http://schemas.microsoft.com/office/word/2020/wordml/sdtdatahash" xmlns:w16sdtfl="http://schemas.microsoft.com/office/word/2024/wordml/sdtformatlock" xmlns:w16se="http://schemas.microsoft.com/office/word/2015/wordml/symex" xmlns:wpg="http://schemas.microsoft.com/office/word/2010/wordprocessingGroup" xmlns:wpi="http://schemas.microsoft.com/office/word/2010/wordprocessingInk" xmlns:wne="http://schemas.microsoft.com/office/word/2006/wordml" xmlns:wps="http://schemas.microsoft.com/office/word/2010/wordprocessingShape" mc:Ignorable="w14 w15 w16se w16cid w16 w16cex w16sdtdh w16sdtfl w16du wp14">
+<w:document xmlns:wpc="http://schemas.microsoft.com/office/word/2010/wordprocessingCanvas" xmlns:cx="http://schemas.microsoft.com/office/drawing/2014/chartex" xmlns:mc="http://schemas.openxmlformats.org/markup-compatibility/2006" xmlns:o="urn:schemas-microsoft-com:office:office" xmlns:r="http://schemas.openxmlformats.org/officeDocument/2006/relationships" xmlns:m="http://schemas.openxmlformats.org/officeDocument/2006/math" xmlns:v="urn:schemas-microsoft-com:vml" xmlns:wp14="http://schemas.microsoft.com/office/word/2010/wordprocessingDrawing" xmlns:wp="http://schemas.openxmlformats.org/drawingml/2006/wordprocessingDrawing" xmlns:w10="urn:schemas-microsoft-com:office:word" xmlns:w="http://schemas.openxmlformats.org/wordprocessingml/2006/main" xmlns:w14="http://schemas.microsoft.com/office/word/2010/wordml" xmlns:w15="http://schemas.microsoft.com/office/word/2012/wordml" xmlns:w16se="http://schemas.microsoft.com/office/word/2015/wordml/symex" xmlns:wpg="http://schemas.microsoft.com/office/word/2010/wordprocessingGroup" xmlns:wpi="http://schemas.microsoft.com/office/word/2010/wordprocessingInk" xmlns:wne="http://schemas.microsoft.com/office/word/2006/wordml" xmlns:wps="http://schemas.microsoft.com/office/word/2010/wordprocessingShape" mc:Ignorable="w14 w15 w16se wp14">
   <w:body>
     <w:p>
       <w:pPr>
-        <w:pStyle w:val="Ttulo"/>
+        <w:pStyle w:val="Title"/>
         <w:jc w:val="left"/>
       </w:pPr>
       <w:r>
@@ -13,7 +13,7 @@
     </w:p>
     <w:p>
       <w:pPr>
-        <w:pStyle w:val="Subttulo"/>
+        <w:pStyle w:val="Subtitle"/>
       </w:pPr>
       <w:r>
         <w:t>ANTIGUO TESTAMENTO</w:t>
@@ -21,7 +21,7 @@
     </w:p>
     <w:p>
       <w:pPr>
-        <w:pStyle w:val="Ttulo1"/>
+        <w:pStyle w:val="Heading1"/>
       </w:pPr>
       <w:r>
         <w:t>E</w:t>
@@ -32,7 +32,13 @@
     </w:p>
     <w:p>
       <w:r>
-        <w:t xml:space="preserve">En su historia el pueblo de Israel tuvo distintas formas de gobierno, pero siempre el fin era el mismo, que el pueblo sea gobernado según los </w:t>
+        <w:t xml:space="preserve">En su historia el pueblo de Israel tuvo distintas formas de gobierno, pero siempre el fin era el mismo, que el pueblo sea gobernado </w:t>
+      </w:r>
+      <w:r>
+        <w:t xml:space="preserve">y guiado </w:t>
+      </w:r>
+      <w:r>
+        <w:t xml:space="preserve">según los </w:t>
       </w:r>
       <w:r>
         <w:rPr>
@@ -54,7 +60,37 @@
           <w:b/>
           <w:bCs/>
         </w:rPr>
-        <w:t>El liderazgo en todas sus formas:</w:t>
+        <w:t xml:space="preserve">El </w:t>
+      </w:r>
+      <w:proofErr w:type="spellStart"/>
+      <w:r>
+        <w:rPr>
+          <w:b/>
+          <w:bCs/>
+        </w:rPr>
+        <w:t>liderazgo</w:t>
+      </w:r>
+      <w:r>
+        <w:rPr>
+          <w:b/>
+          <w:bCs/>
+        </w:rPr>
+        <w:t>de</w:t>
+      </w:r>
+      <w:proofErr w:type="spellEnd"/>
+      <w:r>
+        <w:rPr>
+          <w:b/>
+          <w:bCs/>
+        </w:rPr>
+        <w:t xml:space="preserve"> Israel</w:t>
+      </w:r>
+      <w:r>
+        <w:rPr>
+          <w:b/>
+          <w:bCs/>
+        </w:rPr>
+        <w:t xml:space="preserve"> en todas sus formas:</w:t>
       </w:r>
     </w:p>
     <w:p>
@@ -113,15 +149,13 @@
         <w:spacing w:line="259" w:lineRule="auto"/>
       </w:pPr>
       <w:r>
-        <w:t xml:space="preserve">Comandantes o </w:t>
-      </w:r>
-      <w:proofErr w:type="gramStart"/>
-      <w:r>
-        <w:t>caudillos(</w:t>
-      </w:r>
-      <w:proofErr w:type="gramEnd"/>
-      <w:r>
-        <w:t>jefes militares).</w:t>
+        <w:t>Comandantes o caudillos</w:t>
+      </w:r>
+      <w:r>
+        <w:t xml:space="preserve"> </w:t>
+      </w:r>
+      <w:r>
+        <w:t>(jefes militares).</w:t>
       </w:r>
     </w:p>
     <w:p>
@@ -149,7 +183,7 @@
     <w:p/>
     <w:p>
       <w:pPr>
-        <w:pStyle w:val="Ttulo1"/>
+        <w:pStyle w:val="Heading1"/>
       </w:pPr>
       <w:r>
         <w:t>ANCIANOS</w:t>
@@ -157,7 +191,7 @@
     </w:p>
     <w:p>
       <w:pPr>
-        <w:pStyle w:val="Ttulo2"/>
+        <w:pStyle w:val="Heading2"/>
       </w:pPr>
       <w:r>
         <w:t>Contexto bíblico y fundamentos de nuestras creencias.</w:t>
@@ -195,7 +229,10 @@
         <w:t xml:space="preserve"> orden de Dios fue hablar primero con los ancianos del pueblo</w:t>
       </w:r>
       <w:r>
-        <w:t>, es decir, desde el principio ese ha sido el orden de Dios.</w:t>
+        <w:t>, es decir, desde el princip</w:t>
+      </w:r>
+      <w:r>
+        <w:t>io ese ha sido el orden de Dios, un tipo de gobierno no centralizado en un solo hombre y que sean hombres sabios, aprobados por el pueblo y aprobados por Dios.</w:t>
       </w:r>
     </w:p>
     <w:p>
@@ -206,7 +243,7 @@
     <w:p/>
     <w:p>
       <w:pPr>
-        <w:pStyle w:val="Ttulo2"/>
+        <w:pStyle w:val="Heading2"/>
       </w:pPr>
       <w:r>
         <w:lastRenderedPageBreak/>
@@ -219,25 +256,24 @@
         <w:t>elación a la función de los lideres o ancianos.</w:t>
       </w:r>
     </w:p>
-    <w:p/>
-    <w:p>
-      <w:pPr>
-        <w:rPr>
-          <w:b/>
-          <w:bCs/>
-        </w:rPr>
-      </w:pPr>
-      <w:r>
-        <w:rPr>
-          <w:b/>
-          <w:bCs/>
-        </w:rPr>
-        <w:t>Instrucciones de Dios a Moisés.</w:t>
-      </w:r>
-    </w:p>
-    <w:p>
-      <w:pPr>
-        <w:pStyle w:val="Cita"/>
+    <w:p>
+      <w:pPr>
+        <w:rPr>
+          <w:b/>
+          <w:bCs/>
+        </w:rPr>
+      </w:pPr>
+      <w:r>
+        <w:rPr>
+          <w:b/>
+          <w:bCs/>
+        </w:rPr>
+        <w:t>Instrucciones que Dios le da a Moisés cuando lo envía a liberar al pueblo de Israel de las manos de Egipto y Faraón.</w:t>
+      </w:r>
+    </w:p>
+    <w:p>
+      <w:pPr>
+        <w:pStyle w:val="Quote"/>
         <w:rPr>
           <w:b/>
           <w:bCs/>
@@ -254,19 +290,33 @@
     </w:p>
     <w:p>
       <w:pPr>
-        <w:pStyle w:val="Cita"/>
-      </w:pPr>
-      <w:r>
-        <w:rPr>
-          <w:lang w:val="es-ES"/>
-        </w:rPr>
-        <w:t xml:space="preserve">Ve, reúne a los ancianos de Israel y diles: “El SEÑOR, el Dios de sus padres, el Dios de Abraham, de Isaac y de Jacob, se me apareció y me dijo: ‘De cierto yo los he visitado y he visto lo que se les ha hecho en Egipto. 17Y he dicho que yo los sacaré de la aflicción de Egipto a la tierra de los cananeos, heteos, amorreos, ferezeos, </w:t>
+        <w:pStyle w:val="Quote"/>
+      </w:pPr>
+      <w:r>
+        <w:rPr>
+          <w:lang w:val="es-ES"/>
+        </w:rPr>
+        <w:t xml:space="preserve">Ve, reúne a los ancianos de Israel y diles: “El SEÑOR, el Dios de sus padres, el Dios de Abraham, de Isaac y de Jacob, se me apareció y me dijo: ‘De cierto yo los he visitado y he visto lo que se les ha hecho en Egipto. 17Y he dicho que yo los sacaré de la aflicción de Egipto a la tierra de los cananeos, heteos, amorreos, </w:t>
       </w:r>
       <w:proofErr w:type="spellStart"/>
       <w:r>
         <w:rPr>
           <w:lang w:val="es-ES"/>
         </w:rPr>
+        <w:t>ferezeos</w:t>
+      </w:r>
+      <w:proofErr w:type="spellEnd"/>
+      <w:r>
+        <w:rPr>
+          <w:lang w:val="es-ES"/>
+        </w:rPr>
+        <w:t xml:space="preserve">, </w:t>
+      </w:r>
+      <w:proofErr w:type="spellStart"/>
+      <w:r>
+        <w:rPr>
+          <w:lang w:val="es-ES"/>
+        </w:rPr>
         <w:t>heveos</w:t>
       </w:r>
       <w:proofErr w:type="spellEnd"/>
@@ -279,7 +329,7 @@
     </w:p>
     <w:p>
       <w:pPr>
-        <w:pStyle w:val="Cita"/>
+        <w:pStyle w:val="Quote"/>
       </w:pPr>
       <w:r>
         <w:rPr>
@@ -297,7 +347,20 @@
         <w:rPr>
           <w:lang w:val="es-ES"/>
         </w:rPr>
-        <w:t>Ellos escucharán tu voz, y tú irás con los ancianos de Israel al rey de Egipto, y le dirás: “El SEÑOR, el Dios de los hebreos, ha venido a nuestro encuentro. Ahora permite que vayamos al desierto, a tres días de camino, para ofrecer sacrificios al SEÑOR nuestro Dios”.</w:t>
+        <w:t xml:space="preserve">Ellos escucharán tu voz, y </w:t>
+      </w:r>
+      <w:r>
+        <w:rPr>
+          <w:b/>
+          <w:lang w:val="es-ES"/>
+        </w:rPr>
+        <w:t>tú irás con los ancianos de Israel al rey de Egipto</w:t>
+      </w:r>
+      <w:r>
+        <w:rPr>
+          <w:lang w:val="es-ES"/>
+        </w:rPr>
+        <w:t>, y le dirás: “El SEÑOR, el Dios de los hebreos, ha venido a nuestro encuentro. Ahora permite que vayamos al desierto, a tres días de camino, para ofrecer sacrificios al SEÑOR nuestro Dios”.</w:t>
       </w:r>
     </w:p>
     <w:p>
@@ -324,10 +387,16 @@
     </w:p>
     <w:p>
       <w:pPr>
-        <w:pStyle w:val="Ttulo2"/>
-      </w:pPr>
-      <w:r>
-        <w:t>Ancianos que lleven la carga del pueblo</w:t>
+        <w:pStyle w:val="Heading2"/>
+      </w:pPr>
+      <w:r>
+        <w:t xml:space="preserve">Ancianos que </w:t>
+      </w:r>
+      <w:r>
+        <w:t xml:space="preserve">lleven y compartan </w:t>
+      </w:r>
+      <w:r>
+        <w:t>la carga del pueblo</w:t>
       </w:r>
     </w:p>
     <w:p>
@@ -358,12 +427,12 @@
           <w:b/>
           <w:bCs/>
         </w:rPr>
-        <w:t xml:space="preserve"> suegro de Moisés</w:t>
-      </w:r>
-    </w:p>
-    <w:p>
-      <w:pPr>
-        <w:pStyle w:val="Cita"/>
+        <w:t xml:space="preserve"> a Moisés.</w:t>
+      </w:r>
+    </w:p>
+    <w:p>
+      <w:pPr>
+        <w:pStyle w:val="Quote"/>
         <w:rPr>
           <w:b/>
           <w:bCs/>
@@ -379,7 +448,7 @@
     </w:p>
     <w:p>
       <w:pPr>
-        <w:pStyle w:val="Cita"/>
+        <w:pStyle w:val="Quote"/>
       </w:pPr>
       <w:r>
         <w:rPr>
@@ -399,19 +468,29 @@
         </w:rPr>
         <w:t xml:space="preserve">—¡Pero </w:t>
       </w:r>
-      <w:proofErr w:type="gramStart"/>
-      <w:r>
-        <w:rPr>
-          <w:lang w:val="es-ES"/>
-        </w:rPr>
-        <w:t>qué es lo que haces con esta gente!</w:t>
-      </w:r>
-      <w:proofErr w:type="gramEnd"/>
-      <w:r>
-        <w:rPr>
-          <w:lang w:val="es-ES"/>
-        </w:rPr>
-        <w:t xml:space="preserve"> ¿Cómo es que solo tú te sientas, mientras todo este pueblo se queda de pie ante ti desde la mañana hasta la noche?</w:t>
+      <w:r>
+        <w:rPr>
+          <w:lang w:val="es-ES"/>
+        </w:rPr>
+        <w:t>¿</w:t>
+      </w:r>
+      <w:r>
+        <w:rPr>
+          <w:lang w:val="es-ES"/>
+        </w:rPr>
+        <w:t>qué es lo que haces con esta gente</w:t>
+      </w:r>
+      <w:r>
+        <w:rPr>
+          <w:lang w:val="es-ES"/>
+        </w:rPr>
+        <w:t>?</w:t>
+      </w:r>
+      <w:r>
+        <w:rPr>
+          <w:lang w:val="es-ES"/>
+        </w:rPr>
+        <w:t>! ¿Cómo es que solo tú te sientas, mientras todo este pueblo se queda de pie ante ti desde la mañana hasta la noche?</w:t>
       </w:r>
       <w:r>
         <w:rPr>
@@ -628,7 +707,7 @@
         <w:t xml:space="preserve"> </w:t>
       </w:r>
       <w:r>
-        <w:t xml:space="preserve">(su palabra) </w:t>
+        <w:t>(su palabra)</w:t>
       </w:r>
     </w:p>
     <w:p>
@@ -689,6 +768,9 @@
       <w:r>
         <w:t>(al igual que en el nuevo testamento)</w:t>
       </w:r>
+      <w:r>
+        <w:t>.</w:t>
+      </w:r>
     </w:p>
     <w:p>
       <w:pPr>
@@ -700,6 +782,9 @@
       <w:r>
         <w:t>Estaban a tiempo completo</w:t>
       </w:r>
+      <w:r>
+        <w:t>.</w:t>
+      </w:r>
     </w:p>
     <w:p>
       <w:pPr>
@@ -709,7 +794,10 @@
         </w:numPr>
       </w:pPr>
       <w:r>
-        <w:t xml:space="preserve">Con esta decisión se le aligeraba la carga a este pobre Moisés </w:t>
+        <w:t>Con esta decisión se le aligera</w:t>
+      </w:r>
+      <w:r>
+        <w:t>ba la carga a este pobre Moisés.</w:t>
       </w:r>
     </w:p>
     <w:p>
@@ -738,7 +826,7 @@
     </w:p>
     <w:p>
       <w:pPr>
-        <w:pStyle w:val="Cita"/>
+        <w:pStyle w:val="Quote"/>
         <w:rPr>
           <w:b/>
           <w:bCs/>
@@ -754,7 +842,7 @@
     </w:p>
     <w:p>
       <w:pPr>
-        <w:pStyle w:val="Cita"/>
+        <w:pStyle w:val="Quote"/>
       </w:pPr>
       <w:r>
         <w:rPr>
@@ -788,159 +876,149 @@
         <w:rPr>
           <w:lang w:val="es-ES"/>
         </w:rPr>
-        <w:t>Que el Señor, el Dios de sus antepasados, los multiplique mil veces más y los bendiga tal como lo prometió! </w:t>
+        <w:t>Que el Señor, el Dios de sus antepasados, los multiplique mil veces más y los bendiga tal como lo prometió! 12</w:t>
+      </w:r>
+      <w:r>
+        <w:rPr>
+          <w:lang w:val="es-ES"/>
+        </w:rPr>
+        <w:t xml:space="preserve"> </w:t>
+      </w:r>
+      <w:r>
+        <w:rPr>
+          <w:b/>
+          <w:bCs/>
+          <w:lang w:val="es-ES"/>
+        </w:rPr>
+        <w:t>¿Cómo puedo seguir ocupándome yo solo de todos los problemas, las cargas y los pleitos de ustedes? </w:t>
+      </w:r>
+      <w:r>
+        <w:rPr>
+          <w:b/>
+          <w:bCs/>
+          <w:highlight w:val="yellow"/>
+          <w:lang w:val="es-ES"/>
+        </w:rPr>
+        <w:t>13Designen de cada una de sus tribus a hombres sabios, inteligentes y experimentados para que sean sus jefes</w:t>
+      </w:r>
+      <w:r>
+        <w:rPr>
+          <w:lang w:val="es-ES"/>
+        </w:rPr>
+        <w:t>».</w:t>
+      </w:r>
+    </w:p>
+    <w:p>
+      <w:pPr>
+        <w:pStyle w:val="Quote"/>
+      </w:pPr>
+      <w:r>
+        <w:rPr>
+          <w:lang w:val="es-ES"/>
+        </w:rPr>
+        <w:t>14Ustedes me respondieron: «Tu plan de acción nos parece excelente».</w:t>
+      </w:r>
+    </w:p>
+    <w:p>
+      <w:pPr>
+        <w:pStyle w:val="Quote"/>
+        <w:rPr>
+          <w:lang w:val="es-ES"/>
+        </w:rPr>
+      </w:pPr>
+      <w:r>
+        <w:rPr>
+          <w:b/>
+          <w:bCs/>
+          <w:highlight w:val="yellow"/>
+          <w:lang w:val="es-ES"/>
+        </w:rPr>
+        <w:t>15Así que tomé a los líderes de sus tribus, hombres sabios y experimentados, y les di autoridad sobre ustedes.</w:t>
+      </w:r>
+      <w:r>
+        <w:rPr>
+          <w:b/>
+          <w:bCs/>
+          <w:lang w:val="es-ES"/>
+        </w:rPr>
+        <w:t xml:space="preserve"> </w:t>
+      </w:r>
+      <w:r>
+        <w:rPr>
+          <w:lang w:val="es-ES"/>
+        </w:rPr>
+        <w:t>Los puse como oficiales de mil, cien, cincuenta y diez personas, además de ponerlos como oficiales de las tribus. 16Además, en aquel tiempo di a sus jueces la siguiente orden: «Atiendan todos los litigios entre sus hermanos y juzguen con imparcialidad, tanto a los israelitas como a los extranjeros. 17No sean parciales en el juicio; consideren de igual manera la causa de los débiles y la de los poderosos. No se dejen intimidar por nadie, porque el juicio es de Dios. Los casos que no sean capaces de resolver, tráiganmelos, que yo los atenderé». 18Fue en aquel tiempo cuando yo ordené todo lo que ustedes debían hacer.</w:t>
+      </w:r>
+    </w:p>
+    <w:p>
+      <w:pPr>
+        <w:rPr>
+          <w:lang w:val="es-ES"/>
+        </w:rPr>
+      </w:pPr>
+    </w:p>
+    <w:p>
+      <w:pPr>
+        <w:pStyle w:val="Quote"/>
+        <w:rPr>
+          <w:b/>
+          <w:bCs/>
+        </w:rPr>
+      </w:pPr>
+      <w:r>
+        <w:rPr>
+          <w:b/>
+          <w:bCs/>
+          <w:lang w:val="es-ES"/>
+        </w:rPr>
+        <w:t>Números 11:10-17</w:t>
+      </w:r>
+    </w:p>
+    <w:p>
+      <w:pPr>
+        <w:pStyle w:val="Quote"/>
+      </w:pPr>
+      <w:r>
+        <w:rPr>
+          <w:lang w:val="es-ES"/>
+        </w:rPr>
+        <w:t>10Moisés escuchó que las familias del pueblo lloraban, cada una a la entrada de su tienda, con lo cual hacían que la ira del Señor se encendiera en extremo. Entonces, muy disgustado, 11Moisés oró al Señor:</w:t>
+      </w:r>
+    </w:p>
+    <w:p>
+      <w:pPr>
+        <w:pStyle w:val="Quote"/>
+      </w:pPr>
+      <w:r>
+        <w:rPr>
+          <w:lang w:val="es-ES"/>
+        </w:rPr>
+        <w:t xml:space="preserve">—Si yo soy tu siervo, ¿por qué me tratas mal? ¿Por qué me niegas tu favor y me obligas a </w:t>
+      </w:r>
+      <w:r>
+        <w:rPr>
+          <w:b/>
+          <w:bCs/>
+          <w:lang w:val="es-ES"/>
+        </w:rPr>
+        <w:t>cargar con todo este pueblo</w:t>
+      </w:r>
+      <w:r>
+        <w:rPr>
+          <w:lang w:val="es-ES"/>
+        </w:rPr>
+        <w:t>? </w:t>
       </w:r>
       <w:proofErr w:type="gramStart"/>
       <w:r>
         <w:rPr>
           <w:lang w:val="es-ES"/>
         </w:rPr>
-        <w:t>12</w:t>
-      </w:r>
-      <w:r>
-        <w:rPr>
-          <w:b/>
-          <w:bCs/>
-          <w:lang w:val="es-ES"/>
-        </w:rPr>
-        <w:t>¿</w:t>
+        <w:t>12¿</w:t>
       </w:r>
       <w:proofErr w:type="gramEnd"/>
       <w:r>
         <w:rPr>
-          <w:b/>
-          <w:bCs/>
-          <w:lang w:val="es-ES"/>
-        </w:rPr>
-        <w:t>Cómo puedo seguir ocupándome yo solo de todos los problemas, las cargas y los pleitos de ustedes? </w:t>
-      </w:r>
-      <w:r>
-        <w:rPr>
-          <w:b/>
-          <w:bCs/>
-          <w:highlight w:val="yellow"/>
-          <w:lang w:val="es-ES"/>
-        </w:rPr>
-        <w:t>13Designen de cada una de sus tribus a hombres sabios, inteligentes y experimentados para que sean sus jefes</w:t>
-      </w:r>
-      <w:r>
-        <w:rPr>
-          <w:lang w:val="es-ES"/>
-        </w:rPr>
-        <w:t>».</w:t>
-      </w:r>
-    </w:p>
-    <w:p>
-      <w:pPr>
-        <w:pStyle w:val="Cita"/>
-      </w:pPr>
-      <w:r>
-        <w:rPr>
-          <w:lang w:val="es-ES"/>
-        </w:rPr>
-        <w:t>14Ustedes me respondieron: «Tu plan de acción nos parece excelente».</w:t>
-      </w:r>
-    </w:p>
-    <w:p>
-      <w:pPr>
-        <w:pStyle w:val="Cita"/>
-        <w:rPr>
-          <w:lang w:val="es-ES"/>
-        </w:rPr>
-      </w:pPr>
-      <w:r>
-        <w:rPr>
-          <w:b/>
-          <w:bCs/>
-          <w:highlight w:val="yellow"/>
-          <w:lang w:val="es-ES"/>
-        </w:rPr>
-        <w:t>15Así que tomé a los líderes de sus tribus, hombres sabios y experimentados, y les di autoridad sobre ustedes.</w:t>
-      </w:r>
-      <w:r>
-        <w:rPr>
-          <w:b/>
-          <w:bCs/>
-          <w:lang w:val="es-ES"/>
-        </w:rPr>
-        <w:t xml:space="preserve"> </w:t>
-      </w:r>
-      <w:r>
-        <w:rPr>
-          <w:lang w:val="es-ES"/>
-        </w:rPr>
-        <w:t>Los puse como oficiales de mil, cien, cincuenta y diez personas, además de ponerlos como oficiales de las tribus. 16Además, en aquel tiempo di a sus jueces la siguiente orden: «Atiendan todos los litigios entre sus hermanos y juzguen con imparcialidad, tanto a los israelitas como a los extranjeros. 17No sean parciales en el juicio; consideren de igual manera la causa de los débiles y la de los poderosos. No se dejen intimidar por nadie, porque el juicio es de Dios. Los casos que no sean capaces de resolver, tráiganmelos, que yo los atenderé». 18Fue en aquel tiempo cuando yo ordené todo lo que ustedes debían hacer.</w:t>
-      </w:r>
-    </w:p>
-    <w:p>
-      <w:pPr>
-        <w:rPr>
-          <w:lang w:val="es-ES"/>
-        </w:rPr>
-      </w:pPr>
-    </w:p>
-    <w:p>
-      <w:pPr>
-        <w:pStyle w:val="Cita"/>
-        <w:rPr>
-          <w:b/>
-          <w:bCs/>
-        </w:rPr>
-      </w:pPr>
-      <w:r>
-        <w:rPr>
-          <w:b/>
-          <w:bCs/>
-          <w:lang w:val="es-ES"/>
-        </w:rPr>
-        <w:t>Números 11:10-17</w:t>
-      </w:r>
-    </w:p>
-    <w:p>
-      <w:pPr>
-        <w:pStyle w:val="Cita"/>
-      </w:pPr>
-      <w:r>
-        <w:rPr>
-          <w:lang w:val="es-ES"/>
-        </w:rPr>
-        <w:t>10Moisés escuchó que las familias del pueblo lloraban, cada una a la entrada de su tienda, con lo cual hacían que la ira del Señor se encendiera en extremo. Entonces, muy disgustado, 11Moisés oró al Señor:</w:t>
-      </w:r>
-    </w:p>
-    <w:p>
-      <w:pPr>
-        <w:pStyle w:val="Cita"/>
-      </w:pPr>
-      <w:r>
-        <w:rPr>
-          <w:lang w:val="es-ES"/>
-        </w:rPr>
-        <w:t xml:space="preserve">—Si yo soy tu siervo, ¿por qué me tratas mal? ¿Por qué me niegas tu favor y me obligas a </w:t>
-      </w:r>
-      <w:r>
-        <w:rPr>
-          <w:b/>
-          <w:bCs/>
-          <w:lang w:val="es-ES"/>
-        </w:rPr>
-        <w:t>cargar con todo este pueblo</w:t>
-      </w:r>
-      <w:r>
-        <w:rPr>
-          <w:lang w:val="es-ES"/>
-        </w:rPr>
-        <w:t>? </w:t>
-      </w:r>
-      <w:proofErr w:type="gramStart"/>
-      <w:r>
-        <w:rPr>
-          <w:lang w:val="es-ES"/>
-        </w:rPr>
-        <w:t>12¿</w:t>
-      </w:r>
-      <w:proofErr w:type="gramEnd"/>
-      <w:r>
-        <w:rPr>
           <w:lang w:val="es-ES"/>
         </w:rPr>
         <w:t>Acaso yo lo concebí o lo di a luz para que me exijas que lo lleve en mi regazo como si fuera su nodriza y lo lleve hasta la tierra que prometiste a sus antepasados? 13Todo este pueblo viene llorando a pedirme carne. ¿De dónde voy a sacarla? </w:t>
@@ -962,7 +1040,7 @@
     </w:p>
     <w:p>
       <w:pPr>
-        <w:pStyle w:val="Cita"/>
+        <w:pStyle w:val="Quote"/>
       </w:pPr>
       <w:r>
         <w:rPr>
@@ -974,7 +1052,7 @@
     </w:p>
     <w:p>
       <w:pPr>
-        <w:pStyle w:val="Cita"/>
+        <w:pStyle w:val="Quote"/>
         <w:rPr>
           <w:b/>
           <w:bCs/>
@@ -1012,7 +1090,7 @@
     <w:p/>
     <w:p>
       <w:pPr>
-        <w:pStyle w:val="Ttulo1"/>
+        <w:pStyle w:val="Heading1"/>
       </w:pPr>
       <w:r>
         <w:t>JEFES DE TRIBUS</w:t>
@@ -1031,10 +1109,19 @@
       <w:r>
         <w:t>.</w:t>
       </w:r>
-    </w:p>
-    <w:p>
-      <w:pPr>
-        <w:pStyle w:val="Ttulo2"/>
+      <w:r>
+        <w:t xml:space="preserve"> Cabe destacar que eran jefes de cientos y miles algunas veces. Y eran jefes por familia, es decir, ellos representaban a un grupo determinado que eran los familiares, muchas veces los hijos de la persona</w:t>
+      </w:r>
+      <w:r>
+        <w:t xml:space="preserve"> (sobre todo cuando su descendencia era abundante)</w:t>
+      </w:r>
+      <w:r>
+        <w:t>.</w:t>
+      </w:r>
+    </w:p>
+    <w:p>
+      <w:pPr>
+        <w:pStyle w:val="Heading2"/>
       </w:pPr>
       <w:r>
         <w:t>Ayuda en temas organizativos que tenían que ver con el reclutamiento militar.</w:t>
@@ -1042,7 +1129,7 @@
     </w:p>
     <w:p>
       <w:pPr>
-        <w:pStyle w:val="Cita"/>
+        <w:pStyle w:val="Quote"/>
         <w:rPr>
           <w:b/>
           <w:bCs/>
@@ -1058,7 +1145,7 @@
     </w:p>
     <w:p>
       <w:pPr>
-        <w:pStyle w:val="Cita"/>
+        <w:pStyle w:val="Quote"/>
       </w:pPr>
       <w:r>
         <w:t>'El Señor habló a Moisés en el desierto de Sinaí, en la Tienda de reunión, el día primero del mes segundo, en el segundo año después de que los israelitas salieron de Egipto. Le dijo: «Hagan un censo de toda la comunidad de Israel por clanes y por familias patriarcales, anotando uno por uno los nombres de todos los varones. Tú y Aarón reclutarán por escuadrones a todos los varones israelitas mayores de veinte años que sean aptos para el servicio militar. Para esto contarán con la colaboración de un hombre de cada tribu, que sea jefe de una familia patriarcal. '</w:t>
@@ -1067,7 +1154,7 @@
     <w:p/>
     <w:p>
       <w:pPr>
-        <w:pStyle w:val="Ttulo2"/>
+        <w:pStyle w:val="Heading2"/>
       </w:pPr>
       <w:r>
         <w:t xml:space="preserve">Ayuda en </w:t>
@@ -1078,7 +1165,7 @@
     </w:p>
     <w:p>
       <w:pPr>
-        <w:pStyle w:val="Cita"/>
+        <w:pStyle w:val="Quote"/>
         <w:rPr>
           <w:b/>
           <w:bCs/>
@@ -1094,10 +1181,14 @@
     </w:p>
     <w:p>
       <w:pPr>
-        <w:pStyle w:val="Cita"/>
-      </w:pPr>
-      <w:r>
-        <w:t xml:space="preserve">'Todo su trabajo, ya sea transportando los utensilios o sirviendo en la Tienda, deberán hacerlo bajo la dirección de Aarón y de sus hijos. Ellos les asignarán la responsabilidad de lo que deben transportar. El servicio de los clanes de </w:t>
+        <w:pStyle w:val="Quote"/>
+      </w:pPr>
+      <w:r>
+        <w:t xml:space="preserve">'Todo su trabajo, ya sea transportando los utensilios o sirviendo en la Tienda, deberán hacerlo bajo la dirección de Aarón y de sus hijos. Ellos les asignarán la responsabilidad </w:t>
+      </w:r>
+      <w:r>
+        <w:lastRenderedPageBreak/>
+        <w:t xml:space="preserve">de lo que deben transportar. El servicio de los clanes de </w:t>
       </w:r>
       <w:proofErr w:type="spellStart"/>
       <w:r>
@@ -1121,63 +1212,134 @@
       </w:r>
       <w:proofErr w:type="spellEnd"/>
       <w:r>
-        <w:t xml:space="preserve"> por clanes y por familias patriarcales. Incluye a todos los varones de treinta </w:t>
+        <w:t xml:space="preserve"> por clanes y por familias patriarcales. Incluye a todos los varones de treinta a cincuenta años que sean aptos para servir en la Tienda de reunión. Su trabajo en la Tienda de reunión consistirá en transportar los tablones del armazón del santuario, es decir, sus travesaños, postes y bases, lo mismo que los postes que están alrededor del atrio, sus bases, estacas y cuerdas, como también todos los utensilios necesarios para su servicio. Asígnale a cada uno los objetos que deberá transportar. El servicio de los clanes de Merari en la Tienda de reunión será supervisado por Itamar, hijo del sacerdote Aarón». '</w:t>
+      </w:r>
+    </w:p>
+    <w:p>
+      <w:pPr>
+        <w:pStyle w:val="Heading2"/>
+      </w:pPr>
+      <w:r>
+        <w:t>Ayuda en</w:t>
+      </w:r>
+      <w:r>
+        <w:t xml:space="preserve"> la repartición de la tierra prometida</w:t>
+      </w:r>
+    </w:p>
+    <w:p>
+      <w:pPr>
+        <w:pStyle w:val="Quote"/>
+        <w:rPr>
+          <w:b/>
+          <w:bCs/>
+        </w:rPr>
+      </w:pPr>
+      <w:r>
+        <w:rPr>
+          <w:b/>
+          <w:bCs/>
+        </w:rPr>
+        <w:t>Números 34:13-18</w:t>
+      </w:r>
+    </w:p>
+    <w:p>
+      <w:pPr>
+        <w:pStyle w:val="Quote"/>
+      </w:pPr>
+      <w:r>
+        <w:t xml:space="preserve">'Moisés dio a los israelitas la siguiente orden: «Esta es la tierra que se repartirá por sorteo. El Señor ha ordenado que sea repartida solo entre las nueve tribus y media, pues las familias patriarcales de las tribus de Rubén, Gad y la media tribu de Manasés ya recibieron su heredad. Estas dos tribus y media ya tienen su heredad en el este, cerca del río Jordán, a la altura de Jericó, por donde sale el sol». El Señor dijo a Moisés: «Estos son los nombres de los encargados de repartir la tierra como heredad: el sacerdote Eleazar y Josué, hijo de </w:t>
+      </w:r>
+      <w:proofErr w:type="spellStart"/>
+      <w:r>
+        <w:t>Nun</w:t>
+      </w:r>
+      <w:proofErr w:type="spellEnd"/>
+      <w:r>
+        <w:t>. Ustedes, por su parte, tomarán a un jefe de cada tribu para que les ayuden a repartir la tierra. '</w:t>
+      </w:r>
+    </w:p>
+    <w:p>
+      <w:pPr>
+        <w:pStyle w:val="Heading2"/>
+      </w:pPr>
+      <w:r>
+        <w:t>Aclaración del ojo por ojo y diente por diente</w:t>
+      </w:r>
+    </w:p>
+    <w:p>
+      <w:r>
+        <w:t>Cuando hablamos en la ley de Moisés el famoso ojo por ojo y diente por diente entendemos que alguien si alguien te roba una oveja tú tienes el derecho de quitarle una oveja, o si te da un golpe tú tienes el derecho de hacer lo mismo. Pero la verdad es diferente, puesto que eran los ancianos quienes determinaban la condena de la persona.</w:t>
+      </w:r>
+    </w:p>
+    <w:p>
+      <w:pPr>
+        <w:pStyle w:val="Quote"/>
+        <w:rPr>
+          <w:b/>
+        </w:rPr>
+      </w:pPr>
+      <w:r>
+        <w:rPr>
+          <w:b/>
+        </w:rPr>
+        <w:t>Deuteronomio 19:15-21</w:t>
+      </w:r>
+      <w:bookmarkStart w:id="0" w:name="_GoBack"/>
+      <w:bookmarkEnd w:id="0"/>
+    </w:p>
+    <w:p>
+      <w:pPr>
+        <w:pStyle w:val="Quote"/>
+      </w:pPr>
+      <w:r>
+        <w:t>'Un solo testigo no bastará para condenar a un hombre acusado de cometer algún crimen o delito. Todo asunto se resolverá mediante el testimonio de dos o tres testigos. Si un testigo falso acusa a alguien de un crimen, las dos personas involucradas en la dispu</w:t>
+      </w:r>
+      <w:r>
+        <w:t>ta se presentarán ante el Señor</w:t>
+      </w:r>
+      <w:r>
+        <w:t xml:space="preserve">, en presencia de los sacerdotes y de los jueces que estén en funciones. Los jueces harán una investigación </w:t>
       </w:r>
       <w:r>
         <w:lastRenderedPageBreak/>
-        <w:t>a cincuenta años que sean aptos para servir en la Tienda de reunión. Su trabajo en la Tienda de reunión consistirá en transportar los tablones del armazón del santuario, es decir, sus travesaños, postes y bases, lo mismo que los postes que están alrededor del atrio, sus bases, estacas y cuerdas, como también todos los utensilios necesarios para su servicio. Asígnale a cada uno los objetos que deberá transportar. El servicio de los clanes de Merari en la Tienda de reunión será supervisado por Itamar, hijo del sacerdote Aarón». '</w:t>
-      </w:r>
-    </w:p>
-    <w:p>
-      <w:pPr>
-        <w:pStyle w:val="Ttulo2"/>
-      </w:pPr>
-      <w:r>
-        <w:t>Ayuda en</w:t>
-      </w:r>
-      <w:r>
-        <w:t xml:space="preserve"> la repartición de la tierra prometida</w:t>
-      </w:r>
-    </w:p>
-    <w:p>
-      <w:pPr>
-        <w:pStyle w:val="Cita"/>
-        <w:rPr>
-          <w:b/>
-          <w:bCs/>
-        </w:rPr>
-      </w:pPr>
-      <w:r>
-        <w:rPr>
-          <w:b/>
-          <w:bCs/>
-        </w:rPr>
-        <w:t>Números 34:13-18</w:t>
-      </w:r>
-    </w:p>
-    <w:p>
-      <w:pPr>
-        <w:pStyle w:val="Cita"/>
-      </w:pPr>
-      <w:r>
-        <w:t xml:space="preserve">'Moisés dio a los israelitas la siguiente orden: «Esta es la tierra que se repartirá por sorteo. El Señor ha ordenado que sea repartida solo entre las nueve tribus y media, pues las familias patriarcales de las tribus de Rubén, Gad y la media tribu de Manasés ya recibieron su heredad. Estas dos tribus y media ya tienen su heredad en el este, cerca del río Jordán, a la altura de Jericó, por donde sale el sol». El Señor dijo a Moisés: «Estos son los nombres de los encargados de repartir la tierra como heredad: el sacerdote Eleazar y Josué, hijo de </w:t>
-      </w:r>
-      <w:proofErr w:type="spellStart"/>
-      <w:r>
-        <w:t>Nun</w:t>
-      </w:r>
-      <w:proofErr w:type="spellEnd"/>
-      <w:r>
-        <w:t>. Ustedes, por su parte, tomarán a un jefe de cada tribu para que les ayuden a repartir la tierra. '</w:t>
-      </w:r>
-    </w:p>
-    <w:p/>
-    <w:p>
-      <w:pPr>
-        <w:pStyle w:val="Ttulo1"/>
+        <w:t xml:space="preserve">minuciosa y, si comprueban que el testigo miente y que es falsa la declaración que ha dado contra su hermano, entonces le harán a él lo mismo que se proponía hacerle a su hermano. Así erradicarás el mal que haya en medio de ti. Y cuando todos los demás oigan esto, tendrán temor y nunca más se hará </w:t>
+      </w:r>
+      <w:r>
+        <w:t>semejante maldad en el país.'</w:t>
+      </w:r>
+      <w:r>
+        <w:t xml:space="preserve"> </w:t>
+      </w:r>
+      <w:r>
+        <w:t>'No le tengas lástima a nadie. Cobra vida por vida, ojo por ojo, diente por diente, mano por mano y pie por pie.'</w:t>
+      </w:r>
+    </w:p>
+    <w:p>
+      <w:pPr>
+        <w:pStyle w:val="Heading1"/>
       </w:pPr>
       <w:r>
         <w:t>JUECES Y JEFES MILITARES</w:t>
+      </w:r>
+    </w:p>
+    <w:p>
+      <w:r>
+        <w:t xml:space="preserve">Los </w:t>
+      </w:r>
+      <w:r>
+        <w:t xml:space="preserve">jueces </w:t>
+      </w:r>
+      <w:r>
+        <w:t xml:space="preserve">en la biblia </w:t>
+      </w:r>
+      <w:r>
+        <w:t xml:space="preserve">no son como los típicos jueces que conocemos, sino que se llaman así porque hacen justicia entre ambas partes, pero dictan justicia y </w:t>
+      </w:r>
+      <w:r>
+        <w:t xml:space="preserve">la </w:t>
+      </w:r>
+      <w:r>
+        <w:t>condena.</w:t>
       </w:r>
     </w:p>
     <w:p>
@@ -1211,70 +1373,51 @@
           <w:i/>
           <w:iCs/>
         </w:rPr>
-        <w:t>Los Israelitas sirvieron al Señor mientras estaba Josué y los ancianos que vieron las maravillas que había hecho Señor. Pero cuando murieron estos,</w:t>
-      </w:r>
-      <w:r>
+        <w:t>Los Israelitas sirvieron al Señor mientras estaba Josué y los ancianos que vieron las maravillas que había hecho Señor. Pero cuando murieron estos, los hijos de Israel se corrompieron, y por causa de su desobediencia Dios los entregaba a las naciones vecinas para que los afligieran, y eran en esos momentos que dios les enviaba jueces o también llamados libertadores para que fueran rescatados de la opresión.</w:t>
+      </w:r>
+    </w:p>
+    <w:p>
+      <w:pPr>
         <w:rPr>
           <w:i/>
           <w:iCs/>
         </w:rPr>
-        <w:t xml:space="preserve"> </w:t>
-      </w:r>
-      <w:r>
-        <w:rPr>
+      </w:pPr>
+      <w:r>
+        <w:rPr>
+          <w:b/>
           <w:i/>
           <w:iCs/>
         </w:rPr>
-        <w:t>los hijos de Israel se corrompieron, y por causa de su desobediencia Dios los entregaba a las naciones vecinas para que los afligieran, y eran en esos momentos que dios les enviaba jueces o también llamados libertadores para que fueran rescatados de la opresión.</w:t>
-      </w:r>
-    </w:p>
-    <w:p>
-      <w:r>
-        <w:t xml:space="preserve">Los </w:t>
-      </w:r>
-      <w:r>
-        <w:t xml:space="preserve">jueces </w:t>
-      </w:r>
-      <w:r>
-        <w:t xml:space="preserve">en la biblia </w:t>
-      </w:r>
-      <w:r>
-        <w:t>no son como los típicos jueces que conocemos, sino que se llaman así porque hacen justicia entre ambas partes, pero dictan justicia y condena.</w:t>
-      </w:r>
-    </w:p>
-    <w:p>
-      <w:pPr>
-        <w:rPr>
+        <w:t>*</w:t>
+      </w:r>
+      <w:r>
+        <w:rPr>
+          <w:b/>
           <w:i/>
           <w:iCs/>
         </w:rPr>
-      </w:pPr>
+        <w:t>Ejemplo:</w:t>
+      </w:r>
       <w:r>
         <w:rPr>
           <w:i/>
           <w:iCs/>
         </w:rPr>
-        <w:t xml:space="preserve">Ejemplo: </w:t>
+        <w:t xml:space="preserve"> Jesús viene como juez, pero no con un martillo,</w:t>
       </w:r>
       <w:r>
         <w:rPr>
           <w:i/>
           <w:iCs/>
         </w:rPr>
-        <w:t>Jesús viene como juez, pero no con un martillo,</w:t>
+        <w:t xml:space="preserve"> </w:t>
       </w:r>
       <w:r>
         <w:rPr>
           <w:i/>
           <w:iCs/>
         </w:rPr>
-        <w:t xml:space="preserve"> </w:t>
-      </w:r>
-      <w:r>
-        <w:rPr>
-          <w:i/>
-          <w:iCs/>
-        </w:rPr>
         <w:t>sino con una espada en su mano.</w:t>
       </w:r>
     </w:p>
@@ -1289,14 +1432,13 @@
     </w:p>
     <w:p>
       <w:pPr>
-        <w:pStyle w:val="Prrafodelista"/>
+        <w:pStyle w:val="ListParagraph"/>
         <w:numPr>
           <w:ilvl w:val="0"/>
           <w:numId w:val="15"/>
         </w:numPr>
       </w:pPr>
       <w:r>
-        <w:lastRenderedPageBreak/>
         <w:t>Pronunciar sentencia.</w:t>
       </w:r>
     </w:p>
@@ -1345,21 +1487,21 @@
           <w:i/>
           <w:iCs/>
         </w:rPr>
-        <w:t xml:space="preserve">Los jueces en las escrituras: </w:t>
+        <w:t>*</w:t>
       </w:r>
       <w:r>
         <w:rPr>
           <w:i/>
           <w:iCs/>
         </w:rPr>
-        <w:t>Otoniel,</w:t>
+        <w:t>J</w:t>
       </w:r>
       <w:r>
         <w:rPr>
           <w:i/>
           <w:iCs/>
         </w:rPr>
-        <w:t xml:space="preserve"> </w:t>
+        <w:t xml:space="preserve">ueces en las escrituras: Otoniel, </w:t>
       </w:r>
       <w:proofErr w:type="spellStart"/>
       <w:r>
@@ -1375,174 +1517,122 @@
           <w:i/>
           <w:iCs/>
         </w:rPr>
-        <w:t>,</w:t>
-      </w:r>
+        <w:t xml:space="preserve">, Débora, </w:t>
+      </w:r>
+      <w:proofErr w:type="spellStart"/>
+      <w:proofErr w:type="gramStart"/>
       <w:r>
         <w:rPr>
           <w:i/>
           <w:iCs/>
         </w:rPr>
-        <w:t xml:space="preserve"> </w:t>
-      </w:r>
+        <w:t>Barac</w:t>
+      </w:r>
+      <w:proofErr w:type="spellEnd"/>
       <w:r>
         <w:rPr>
           <w:i/>
           <w:iCs/>
         </w:rPr>
-        <w:t>D</w:t>
-      </w:r>
+        <w:t xml:space="preserve"> ,</w:t>
+      </w:r>
+      <w:proofErr w:type="spellStart"/>
       <w:r>
         <w:rPr>
           <w:i/>
           <w:iCs/>
         </w:rPr>
-        <w:t>é</w:t>
-      </w:r>
+        <w:t>Gedeon</w:t>
+      </w:r>
+      <w:proofErr w:type="spellEnd"/>
+      <w:proofErr w:type="gramEnd"/>
       <w:r>
         <w:rPr>
           <w:i/>
           <w:iCs/>
         </w:rPr>
-        <w:t>bora</w:t>
-      </w:r>
+        <w:t xml:space="preserve">, </w:t>
+      </w:r>
+      <w:proofErr w:type="spellStart"/>
       <w:r>
         <w:rPr>
           <w:i/>
           <w:iCs/>
         </w:rPr>
-        <w:t xml:space="preserve">, </w:t>
-      </w:r>
-      <w:proofErr w:type="spellStart"/>
-      <w:proofErr w:type="gramStart"/>
+        <w:t>Jefte</w:t>
+      </w:r>
+      <w:proofErr w:type="spellEnd"/>
       <w:r>
         <w:rPr>
           <w:i/>
           <w:iCs/>
         </w:rPr>
-        <w:t>Barac</w:t>
+        <w:t xml:space="preserve"> y Sansón.</w:t>
+      </w:r>
+    </w:p>
+    <w:p>
+      <w:pPr>
+        <w:pStyle w:val="Heading2"/>
+      </w:pPr>
+      <w:r>
+        <w:t>Tipo de gobierno en tiempos de los jueces</w:t>
+      </w:r>
+    </w:p>
+    <w:p>
+      <w:r>
+        <w:t>Cuando hablamos de gobierno de los jueces, es que personas del pueblo le llevaban quejas o situaciones en las cuales ellos debían tomar una decisión. El concilio de ancianos tomaba una decisión y las personas debían obedecerla.</w:t>
+      </w:r>
+    </w:p>
+    <w:p>
+      <w:r>
+        <w:t>El siguiente texto aclara como era el gobierno de Israel en los tiempos de los jueces.</w:t>
+      </w:r>
+    </w:p>
+    <w:p>
+      <w:pPr>
+        <w:pStyle w:val="Quote"/>
+        <w:rPr>
+          <w:b/>
+          <w:bCs/>
+        </w:rPr>
+      </w:pPr>
+      <w:r>
+        <w:rPr>
+          <w:b/>
+          <w:bCs/>
+        </w:rPr>
+        <w:t>Jueces 11:1-11</w:t>
+      </w:r>
+    </w:p>
+    <w:p>
+      <w:pPr>
+        <w:pStyle w:val="Quote"/>
+      </w:pPr>
+      <w:r>
+        <w:lastRenderedPageBreak/>
+        <w:t xml:space="preserve">'Jefté el galaadita era un guerrero valiente, hijo de Galaad y de una prostituta. Galaad también tuvo hijos con su esposa, quienes cuando crecieron echaron a Jefté. «No tendrás parte en la herencia de nuestra familia —dijeron—, porque eres hijo de otra mujer». Entonces Jefté huyó de sus hermanos y se fue a vivir en la región de </w:t>
+      </w:r>
+      <w:proofErr w:type="spellStart"/>
+      <w:r>
+        <w:t>Tob</w:t>
       </w:r>
       <w:proofErr w:type="spellEnd"/>
       <w:r>
-        <w:rPr>
-          <w:i/>
-          <w:iCs/>
-        </w:rPr>
-        <w:t xml:space="preserve"> </w:t>
-      </w:r>
-      <w:r>
-        <w:rPr>
-          <w:i/>
-          <w:iCs/>
-        </w:rPr>
-        <w:t>,</w:t>
+        <w:t xml:space="preserve">, donde se le juntaron unos hombres sin escrúpulos, que salían con él a cometer fechorías. Después de algún tiempo, cuando los amonitas hicieron la guerra contra Israel, los jefes de Galaad fueron a traer a Jefté de la tierra de </w:t>
       </w:r>
       <w:proofErr w:type="spellStart"/>
       <w:r>
-        <w:rPr>
-          <w:i/>
-          <w:iCs/>
-        </w:rPr>
-        <w:t>Gedeon</w:t>
+        <w:t>Tob</w:t>
       </w:r>
       <w:proofErr w:type="spellEnd"/>
-      <w:proofErr w:type="gramEnd"/>
-      <w:r>
-        <w:rPr>
-          <w:i/>
-          <w:iCs/>
-        </w:rPr>
-        <w:t>,</w:t>
-      </w:r>
-      <w:r>
-        <w:rPr>
-          <w:i/>
-          <w:iCs/>
-        </w:rPr>
-        <w:t xml:space="preserve"> </w:t>
-      </w:r>
-      <w:proofErr w:type="spellStart"/>
-      <w:r>
-        <w:rPr>
-          <w:i/>
-          <w:iCs/>
-        </w:rPr>
-        <w:t>Jefte</w:t>
-      </w:r>
-      <w:proofErr w:type="spellEnd"/>
-      <w:r>
-        <w:rPr>
-          <w:i/>
-          <w:iCs/>
-        </w:rPr>
-        <w:t xml:space="preserve"> y Sansón</w:t>
-      </w:r>
-      <w:r>
-        <w:rPr>
-          <w:i/>
-          <w:iCs/>
-        </w:rPr>
-        <w:t>.</w:t>
-      </w:r>
-    </w:p>
-    <w:p>
-      <w:pPr>
-        <w:pStyle w:val="Ttulo2"/>
-      </w:pPr>
-      <w:r>
-        <w:t>Tipo de gobierno en tiempos de los jueces</w:t>
-      </w:r>
-    </w:p>
-    <w:p>
-      <w:r>
-        <w:t>El siguiente texto aclara como era el gobierno de Israel en los tiempos de los jueces.</w:t>
-      </w:r>
-    </w:p>
-    <w:p>
-      <w:pPr>
-        <w:pStyle w:val="Cita"/>
-        <w:rPr>
-          <w:b/>
-          <w:bCs/>
-        </w:rPr>
-      </w:pPr>
-      <w:r>
-        <w:rPr>
-          <w:b/>
-          <w:bCs/>
-        </w:rPr>
-        <w:t>Jueces 11:1-11</w:t>
-      </w:r>
-    </w:p>
-    <w:p>
-      <w:pPr>
-        <w:pStyle w:val="Cita"/>
-      </w:pPr>
-      <w:r>
-        <w:t xml:space="preserve">'Jefté el galaadita era un guerrero valiente, hijo de Galaad y de una prostituta. Galaad también tuvo hijos con su esposa, quienes cuando crecieron echaron a Jefté. «No tendrás parte en la herencia de nuestra familia —dijeron—, porque eres hijo de otra mujer». Entonces Jefté huyó de sus hermanos y se fue a vivir en la región de </w:t>
-      </w:r>
-      <w:proofErr w:type="spellStart"/>
-      <w:r>
-        <w:t>Tob</w:t>
-      </w:r>
-      <w:proofErr w:type="spellEnd"/>
-      <w:r>
-        <w:t xml:space="preserve">, donde se le juntaron unos hombres sin escrúpulos, que salían con él a cometer fechorías. Después de algún tiempo, cuando los amonitas hicieron la guerra contra Israel, los jefes de Galaad fueron a traer a Jefté de la tierra de </w:t>
-      </w:r>
-      <w:proofErr w:type="spellStart"/>
-      <w:r>
-        <w:t>Tob</w:t>
-      </w:r>
-      <w:proofErr w:type="spellEnd"/>
-      <w:r>
-        <w:t xml:space="preserve">. —Ven —le dijeron—, sé nuestro comandante, para que podamos luchar contra los amonitas. Jefté les contestó: —¿No eran ustedes los que me odiaban y me echaron de la casa de mi padre? ¿Por qué vienen a verme ahora cuando están en apuros? Los jefes de Galaad dijeron: —Por eso ahora venimos a verte. Ven con nosotros a luchar contra los amonitas y serás el líder de todos los que vivimos en Galaad. Jefté respondió: —Si me llevan con ustedes para luchar contra los amonitas y el Señor me los entrega, entonces de veras seré el líder de ustedes. Los jefes de Galaad le aseguraron: —El Señor es nuestro testigo: haremos lo que tú digas. Jefté fue con los jefes de Galaad; entonces el pueblo lo puso como su líder y comandante. Y reiteró en Mizpa todas sus palabras en presencia del </w:t>
-      </w:r>
-      <w:proofErr w:type="gramStart"/>
-      <w:r>
-        <w:t>Señor .</w:t>
-      </w:r>
-      <w:proofErr w:type="gramEnd"/>
-      <w:r>
-        <w:t xml:space="preserve"> '</w:t>
+      <w:r>
+        <w:t xml:space="preserve">. —Ven —le dijeron—, sé nuestro comandante, para que podamos luchar contra los amonitas. Jefté les contestó: —¿No eran ustedes los que me odiaban y me echaron de la casa de mi padre? ¿Por qué vienen a verme ahora cuando están en apuros? Los jefes de Galaad dijeron: —Por eso ahora venimos a verte. Ven con nosotros a luchar contra los amonitas y serás el líder de todos los que vivimos en Galaad. Jefté respondió: —Si me llevan con ustedes para luchar contra los amonitas y el Señor me los entrega, entonces de veras seré el líder de ustedes. Los jefes de Galaad le aseguraron: —El Señor es nuestro testigo: haremos lo que tú digas. Jefté fue con los jefes de Galaad; entonces el pueblo lo puso como su líder y comandante. Y reiteró en Mizpa todas sus </w:t>
+      </w:r>
+      <w:r>
+        <w:t>palabras en presencia del Señor</w:t>
+      </w:r>
+      <w:r>
+        <w:t>. '</w:t>
       </w:r>
     </w:p>
     <w:p>
@@ -1599,7 +1689,6 @@
           <w:b/>
           <w:bCs/>
         </w:rPr>
-        <w:lastRenderedPageBreak/>
         <w:t xml:space="preserve">V:4-5-6 </w:t>
       </w:r>
       <w:r>
@@ -1693,9 +1782,10 @@
     <w:p/>
     <w:p>
       <w:pPr>
-        <w:pStyle w:val="Ttulo2"/>
-      </w:pPr>
-      <w:r>
+        <w:pStyle w:val="Heading2"/>
+      </w:pPr>
+      <w:r>
+        <w:lastRenderedPageBreak/>
         <w:t>El gobierno de los jueces versus reinado</w:t>
       </w:r>
     </w:p>
@@ -1725,7 +1815,7 @@
     </w:p>
     <w:p>
       <w:pPr>
-        <w:pStyle w:val="Cita"/>
+        <w:pStyle w:val="Quote"/>
         <w:rPr>
           <w:b/>
           <w:bCs/>
@@ -1741,7 +1831,7 @@
     </w:p>
     <w:p>
       <w:pPr>
-        <w:pStyle w:val="Cita"/>
+        <w:pStyle w:val="Quote"/>
       </w:pPr>
       <w:r>
         <w:t>'Los hombres de Israel le dijeron a Gedeón: «Reina sobre nosotros, tú y tus hijos, y también el hijo de tu hijo, porque nos has librado de la mano de Madián». Pero Gedeón les respondió: «No reinaré sobre ustedes, ni tampoco reinará sobre ustedes mi hijo. El Señor reinará sobre ustedes». '</w:t>
@@ -1755,10 +1845,685 @@
     <w:p/>
     <w:p>
       <w:pPr>
-        <w:pStyle w:val="Ttulo1"/>
+        <w:pStyle w:val="Heading1"/>
       </w:pPr>
       <w:r>
         <w:t>SACERDOTES</w:t>
+      </w:r>
+      <w:r>
+        <w:t xml:space="preserve"> Y PROFETAS</w:t>
+      </w:r>
+    </w:p>
+    <w:p>
+      <w:r>
+        <w:t>En las escrituras también encontramos en liderazgo del pueblo a sacerdotes y profetas, quienes el pueblo reconocía e iban a ellos y les consultaban, además que respetaban y obedecían sus ordenanzas.</w:t>
+      </w:r>
+    </w:p>
+    <w:p>
+      <w:pPr>
+        <w:pStyle w:val="Heading2"/>
+      </w:pPr>
+      <w:r>
+        <w:t>Sacerdote como líder del pueblo</w:t>
+      </w:r>
+    </w:p>
+    <w:p>
+      <w:pPr>
+        <w:pStyle w:val="Quote"/>
+        <w:rPr>
+          <w:b/>
+        </w:rPr>
+      </w:pPr>
+      <w:r>
+        <w:rPr>
+          <w:b/>
+        </w:rPr>
+        <w:t>1 Samuel 4:18</w:t>
+      </w:r>
+    </w:p>
+    <w:p>
+      <w:pPr>
+        <w:pStyle w:val="Quote"/>
+      </w:pPr>
+      <w:r>
+        <w:t xml:space="preserve">'Solamente de oír mencionar el arca de Dios, Elí se fue de espaldas, cayéndose de la silla junto a la puerta. Como era viejo y pesaba mucho, se rompió la nuca y murió. </w:t>
+      </w:r>
+      <w:r>
+        <w:rPr>
+          <w:b/>
+        </w:rPr>
+        <w:t>Durante cuarenta años había liderado al pueblo de Israel.</w:t>
+      </w:r>
+      <w:r>
+        <w:t xml:space="preserve"> '</w:t>
+      </w:r>
+    </w:p>
+    <w:p>
+      <w:pPr>
+        <w:pStyle w:val="Heading2"/>
+      </w:pPr>
+      <w:r>
+        <w:t>Profeta como líder del pueblo</w:t>
+      </w:r>
+    </w:p>
+    <w:p>
+      <w:pPr>
+        <w:pStyle w:val="Quote"/>
+        <w:rPr>
+          <w:b/>
+        </w:rPr>
+      </w:pPr>
+      <w:r>
+        <w:rPr>
+          <w:b/>
+        </w:rPr>
+        <w:t>1 Samuel 7:6</w:t>
+      </w:r>
+    </w:p>
+    <w:p>
+      <w:pPr>
+        <w:pStyle w:val="Quote"/>
+      </w:pPr>
+      <w:r>
+        <w:t xml:space="preserve">'Cuando los israelitas se reunieron en </w:t>
+      </w:r>
+      <w:proofErr w:type="spellStart"/>
+      <w:r>
+        <w:t>Mizpa</w:t>
+      </w:r>
+      <w:proofErr w:type="spellEnd"/>
+      <w:r>
+        <w:t>, sacaron agu</w:t>
+      </w:r>
+      <w:r>
+        <w:t>a y la derramaron ante el Señor</w:t>
+      </w:r>
+      <w:r>
+        <w:t>. También ayunaron durante el día, y públicamente confesaron</w:t>
+      </w:r>
+      <w:r>
+        <w:t>: «Hemos pecado contra el Señor</w:t>
+      </w:r>
+      <w:r>
+        <w:t xml:space="preserve">». Fue en </w:t>
+      </w:r>
+      <w:proofErr w:type="spellStart"/>
+      <w:r>
+        <w:t>Mizpa</w:t>
+      </w:r>
+      <w:proofErr w:type="spellEnd"/>
+      <w:r>
+        <w:t xml:space="preserve"> donde Samuel comenz</w:t>
+      </w:r>
+      <w:r>
+        <w:t xml:space="preserve">ó a </w:t>
+      </w:r>
+      <w:r>
+        <w:rPr>
+          <w:b/>
+        </w:rPr>
+        <w:t>liderar a los israelitas.</w:t>
+      </w:r>
+      <w:r>
+        <w:t xml:space="preserve"> '</w:t>
+      </w:r>
+    </w:p>
+    <w:p>
+      <w:r>
+        <w:lastRenderedPageBreak/>
+        <w:t>Luego que Samuel les había dado un rey y terminó su tiempo de juez y líder del pueblo dijo estas palabras:</w:t>
+      </w:r>
+    </w:p>
+    <w:p>
+      <w:pPr>
+        <w:pStyle w:val="Quote"/>
+        <w:rPr>
+          <w:b/>
+        </w:rPr>
+      </w:pPr>
+      <w:r>
+        <w:rPr>
+          <w:b/>
+        </w:rPr>
+        <w:t>1 Samuel 12:2-4</w:t>
+      </w:r>
+    </w:p>
+    <w:p>
+      <w:pPr>
+        <w:pStyle w:val="Quote"/>
+      </w:pPr>
+      <w:r>
+        <w:t>'Ya tienen al rey que va a dirigirlos. En cuanto a mí, ya estoy viejo y lleno de canas, y mis hijos son parte del pueblo. Yo los he guiado a ustedes desde mi juventud hasta la fecha. Aquí me tienen. Pueden acusarme en la presencia del Señor y de su ungido. ¿A quién le he robado un buey o un asno? ¿A quién he defraudado? ¿A quién he oprimido? ¿Por quién me he dejado sobornar? Acúsenme y pagaré lo que corresponda. —No nos has defraudado —respondieron—; tampoco nos has oprimid</w:t>
+      </w:r>
+      <w:r>
+        <w:t>o ni has robado nada a nadie. '</w:t>
+      </w:r>
+    </w:p>
+    <w:p/>
+    <w:p>
+      <w:pPr>
+        <w:pStyle w:val="Heading1"/>
+      </w:pPr>
+      <w:r>
+        <w:t>REYES</w:t>
+      </w:r>
+    </w:p>
+    <w:p>
+      <w:r>
+        <w:t>Es sencillo entender el gobierno de un rey pues es más conocido por todos nosotros en una cultura occidental. En los tiempos previos al reinado en Israel, es decir, en los tiempos antes de que el primer rey en Israel llamado Saúl fuera ungido como tal, el reinado pertenecía a Dios, era Dios mismo quien se suponía que debía reinar, pero el pueblo pidió un rey humano que los gobernara como las otras naciones.</w:t>
+      </w:r>
+    </w:p>
+    <w:p>
+      <w:r>
+        <w:t>En 1 Samuel capítulo 8 (leer el capítulo completo) podemos ver que el pueblo pide un rey, y vemos a partir de allí una nueva forma de liderazgo en la biblia.</w:t>
+      </w:r>
+    </w:p>
+    <w:p>
+      <w:r>
+        <w:rPr>
+          <w:b/>
+          <w:bCs/>
+        </w:rPr>
+        <w:t>Partes fundamentales del texto:</w:t>
+      </w:r>
+    </w:p>
+    <w:p>
+      <w:pPr>
+        <w:pStyle w:val="ListParagraph"/>
+        <w:numPr>
+          <w:ilvl w:val="0"/>
+          <w:numId w:val="20"/>
+        </w:numPr>
+      </w:pPr>
+      <w:r>
+        <w:rPr>
+          <w:b/>
+          <w:bCs/>
+        </w:rPr>
+        <w:t>V</w:t>
+      </w:r>
+      <w:r>
+        <w:rPr>
+          <w:b/>
+          <w:bCs/>
+        </w:rPr>
+        <w:t>:3</w:t>
+      </w:r>
+      <w:r>
+        <w:t xml:space="preserve"> ninguno de sus hijos siguió el ejemplo de su papa</w:t>
+      </w:r>
+      <w:r>
+        <w:t xml:space="preserve"> </w:t>
+      </w:r>
+      <w:r>
+        <w:t>(Samuel), sino que se dejaron guiar por la avaricia y aceptaban sobornos y con esto pervertían la justicia.</w:t>
+      </w:r>
+    </w:p>
+    <w:p>
+      <w:pPr>
+        <w:numPr>
+          <w:ilvl w:val="0"/>
+          <w:numId w:val="20"/>
+        </w:numPr>
+      </w:pPr>
+      <w:r>
+        <w:rPr>
+          <w:b/>
+          <w:bCs/>
+        </w:rPr>
+        <w:t>V</w:t>
+      </w:r>
+      <w:r>
+        <w:rPr>
+          <w:b/>
+          <w:bCs/>
+        </w:rPr>
+        <w:t>:4</w:t>
+      </w:r>
+      <w:r>
+        <w:t xml:space="preserve"> </w:t>
+      </w:r>
+      <w:r>
+        <w:t>se reunieron lo</w:t>
+      </w:r>
+      <w:r>
+        <w:t xml:space="preserve">s ancianos de Israel </w:t>
+      </w:r>
+      <w:r>
+        <w:t>fueron a hablar con Samuel reprochándoles el comportamiento de sus hijos.</w:t>
+      </w:r>
+    </w:p>
+    <w:p>
+      <w:pPr>
+        <w:numPr>
+          <w:ilvl w:val="0"/>
+          <w:numId w:val="20"/>
+        </w:numPr>
+      </w:pPr>
+      <w:r>
+        <w:rPr>
+          <w:b/>
+          <w:bCs/>
+        </w:rPr>
+        <w:t>V:5</w:t>
+      </w:r>
+      <w:r>
+        <w:t xml:space="preserve"> Los ancianos le piden a Samuel un rey.</w:t>
+      </w:r>
+    </w:p>
+    <w:p>
+      <w:pPr>
+        <w:pStyle w:val="ListParagraph"/>
+        <w:numPr>
+          <w:ilvl w:val="0"/>
+          <w:numId w:val="20"/>
+        </w:numPr>
+      </w:pPr>
+      <w:r>
+        <w:rPr>
+          <w:b/>
+          <w:bCs/>
+        </w:rPr>
+        <w:t>V</w:t>
+      </w:r>
+      <w:r>
+        <w:rPr>
+          <w:b/>
+          <w:bCs/>
+        </w:rPr>
+        <w:t>:22</w:t>
+      </w:r>
+      <w:r>
+        <w:t xml:space="preserve"> Dios les dice: dales un rey.</w:t>
+      </w:r>
+    </w:p>
+    <w:p>
+      <w:pPr>
+        <w:pStyle w:val="Heading2"/>
+      </w:pPr>
+      <w:r>
+        <w:lastRenderedPageBreak/>
+        <w:t>Reyes gobernando en consejo con los ancianos</w:t>
+      </w:r>
+    </w:p>
+    <w:p>
+      <w:r>
+        <w:t xml:space="preserve">Acá veremos algunos ejemplos de </w:t>
+      </w:r>
+      <w:proofErr w:type="spellStart"/>
+      <w:r>
+        <w:t>como</w:t>
+      </w:r>
+      <w:proofErr w:type="spellEnd"/>
+      <w:r>
+        <w:t xml:space="preserve"> los ancianos eran parte fundamental en la toma de decisiones.</w:t>
+      </w:r>
+    </w:p>
+    <w:p>
+      <w:r>
+        <w:rPr>
+          <w:b/>
+          <w:bCs/>
+        </w:rPr>
+        <w:t xml:space="preserve">1Reyes 12:6 </w:t>
+      </w:r>
+      <w:r>
+        <w:t xml:space="preserve">Rey </w:t>
+      </w:r>
+      <w:proofErr w:type="spellStart"/>
+      <w:r>
+        <w:t>Roboán</w:t>
+      </w:r>
+      <w:proofErr w:type="spellEnd"/>
+      <w:r>
+        <w:t xml:space="preserve"> hijo de Salomón rechaza el consejo que les dieron los ancianos, y eso lo llevo a tomar una pésima decisión. </w:t>
+      </w:r>
+    </w:p>
+    <w:p>
+      <w:r>
+        <w:rPr>
+          <w:b/>
+          <w:bCs/>
+        </w:rPr>
+        <w:t xml:space="preserve">1Reyes 20:7 </w:t>
+      </w:r>
+      <w:r>
+        <w:t xml:space="preserve">Rey </w:t>
+      </w:r>
+      <w:proofErr w:type="spellStart"/>
+      <w:r>
+        <w:t>Acab</w:t>
+      </w:r>
+      <w:proofErr w:type="spellEnd"/>
+      <w:r>
+        <w:t xml:space="preserve"> consultando a los ancianos de Israel cuando un rey enemigo le exigió que le entregara sus esposas y sus hijos como tributo, y gracias al consejo de los ancianos pudo salvar a sus esposas e hijos.</w:t>
+      </w:r>
+    </w:p>
+    <w:p>
+      <w:r>
+        <w:rPr>
+          <w:b/>
+          <w:bCs/>
+        </w:rPr>
+        <w:t>Otros versículos que dan luz a esto</w:t>
+      </w:r>
+      <w:r>
+        <w:t>:1Samuel 16:4- 1Samuel 30:26- 2Samuel 3:17- 2Samuel5:3</w:t>
+      </w:r>
+    </w:p>
+    <w:p>
+      <w:r>
+        <w:t>2Samuel17:4-15- 1Reyes 8:1-3- 1Reyes12:1-13- 1Reyes20:1-8 – 1Reyes23:1.</w:t>
+      </w:r>
+    </w:p>
+    <w:p>
+      <w:pPr>
+        <w:pStyle w:val="Heading2"/>
+      </w:pPr>
+      <w:r>
+        <w:t>Sanedrín</w:t>
+      </w:r>
+    </w:p>
+    <w:p>
+      <w:r>
+        <w:t>Sanedrín es la asamblea de ancianos para resolver los asuntos más importantes en el pueblo de Israel.</w:t>
+      </w:r>
+    </w:p>
+    <w:p>
+      <w:pPr>
+        <w:pStyle w:val="ListParagraph"/>
+        <w:numPr>
+          <w:ilvl w:val="0"/>
+          <w:numId w:val="21"/>
+        </w:numPr>
+      </w:pPr>
+      <w:r>
+        <w:t xml:space="preserve">Etimología de </w:t>
+      </w:r>
+      <w:proofErr w:type="spellStart"/>
+      <w:r>
+        <w:t>Sanedrin</w:t>
+      </w:r>
+      <w:proofErr w:type="spellEnd"/>
+      <w:r>
+        <w:t>: Sentarse juntos.</w:t>
+      </w:r>
+    </w:p>
+    <w:p>
+      <w:pPr>
+        <w:pStyle w:val="ListParagraph"/>
+        <w:numPr>
+          <w:ilvl w:val="0"/>
+          <w:numId w:val="21"/>
+        </w:numPr>
+      </w:pPr>
+      <w:r>
+        <w:t xml:space="preserve">Definición: Hombres sabios que discuten asuntos importantes ya sea </w:t>
+      </w:r>
+      <w:proofErr w:type="spellStart"/>
+      <w:r>
+        <w:t>religios</w:t>
+      </w:r>
+      <w:proofErr w:type="spellEnd"/>
+      <w:r>
+        <w:t xml:space="preserve"> o de estado.</w:t>
+      </w:r>
+    </w:p>
+    <w:p/>
+    <w:p>
+      <w:pPr>
+        <w:pStyle w:val="Heading1"/>
+      </w:pPr>
+      <w:r>
+        <w:t>LIDERES COMO PASTORES DE ISRAEL</w:t>
+      </w:r>
+    </w:p>
+    <w:p>
+      <w:r>
+        <w:t>Ninguno de los mencionados hasta acá eran menc</w:t>
+      </w:r>
+      <w:r>
+        <w:t>ionados como pastores de Israel</w:t>
+      </w:r>
+      <w:r>
+        <w:t>, pe</w:t>
+      </w:r>
+      <w:r>
+        <w:t>ro si guiaban al pueblo de Dios</w:t>
+      </w:r>
+      <w:r>
+        <w:t xml:space="preserve">, y esa es la razón </w:t>
+      </w:r>
+      <w:r>
+        <w:t>d</w:t>
+      </w:r>
+      <w:r>
+        <w:t>el por</w:t>
+      </w:r>
+      <w:r>
+        <w:t xml:space="preserve"> qué</w:t>
+      </w:r>
+      <w:r>
+        <w:t xml:space="preserve"> Dios en e</w:t>
+      </w:r>
+      <w:r>
+        <w:t>stos textos les llama pastores.</w:t>
+      </w:r>
+    </w:p>
+    <w:p>
+      <w:pPr>
+        <w:pStyle w:val="Quote"/>
+        <w:rPr>
+          <w:b/>
+        </w:rPr>
+      </w:pPr>
+      <w:r>
+        <w:rPr>
+          <w:b/>
+        </w:rPr>
+        <w:t xml:space="preserve">Jeremías 3:15. </w:t>
+      </w:r>
+    </w:p>
+    <w:p>
+      <w:pPr>
+        <w:pStyle w:val="Quote"/>
+        <w:rPr>
+          <w:b/>
+          <w:lang w:val="es-ES"/>
+        </w:rPr>
+      </w:pPr>
+      <w:r>
+        <w:rPr>
+          <w:lang w:val="es-ES"/>
+        </w:rPr>
+        <w:t xml:space="preserve">'Les </w:t>
+      </w:r>
+      <w:r>
+        <w:rPr>
+          <w:b/>
+          <w:lang w:val="es-ES"/>
+        </w:rPr>
+        <w:t>daré pastores conforme a mi corazón</w:t>
+      </w:r>
+      <w:r>
+        <w:rPr>
+          <w:lang w:val="es-ES"/>
+        </w:rPr>
+        <w:t xml:space="preserve"> para que los </w:t>
+      </w:r>
+      <w:r>
+        <w:rPr>
+          <w:b/>
+          <w:lang w:val="es-ES"/>
+        </w:rPr>
+        <w:t>guíen con sabiduría y entendimiento.</w:t>
+      </w:r>
+    </w:p>
+    <w:p>
+      <w:pPr>
+        <w:rPr>
+          <w:lang w:val="es-ES"/>
+        </w:rPr>
+      </w:pPr>
+    </w:p>
+    <w:p>
+      <w:pPr>
+        <w:pStyle w:val="Quote"/>
+        <w:rPr>
+          <w:b/>
+        </w:rPr>
+      </w:pPr>
+      <w:r>
+        <w:rPr>
+          <w:b/>
+          <w:lang w:val="es-ES"/>
+        </w:rPr>
+        <w:t xml:space="preserve">Ezequiel 34:1-2. </w:t>
+      </w:r>
+    </w:p>
+    <w:p>
+      <w:pPr>
+        <w:pStyle w:val="Quote"/>
+        <w:rPr>
+          <w:lang w:val="es-ES"/>
+        </w:rPr>
+      </w:pPr>
+      <w:r>
+        <w:rPr>
+          <w:lang w:val="es-ES"/>
+        </w:rPr>
+        <w:lastRenderedPageBreak/>
+        <w:t xml:space="preserve">La palabra del Señor vino a mí y me dijo: 2«Hijo de hombre, profetiza </w:t>
+      </w:r>
+      <w:r>
+        <w:rPr>
+          <w:b/>
+          <w:lang w:val="es-ES"/>
+        </w:rPr>
+        <w:t>contra los pastores de Israel</w:t>
+      </w:r>
+      <w:r>
+        <w:rPr>
+          <w:lang w:val="es-ES"/>
+        </w:rPr>
+        <w:t>; profetiza y adviérteles que así dice el Señor y Dios: “¡Ay de ustedes, pastores de Israel, que solo se cuidan a sí mismos! ¿Acaso los pastores no deben cuidar al rebaño?</w:t>
+      </w:r>
+    </w:p>
+    <w:p>
+      <w:pPr>
+        <w:rPr>
+          <w:lang w:val="es-ES"/>
+        </w:rPr>
+      </w:pPr>
+    </w:p>
+    <w:p>
+      <w:pPr>
+        <w:pStyle w:val="Quote"/>
+        <w:rPr>
+          <w:b/>
+        </w:rPr>
+      </w:pPr>
+      <w:r>
+        <w:rPr>
+          <w:b/>
+          <w:lang w:val="es-ES"/>
+        </w:rPr>
+        <w:t>Zacarí</w:t>
+      </w:r>
+      <w:r>
+        <w:rPr>
+          <w:b/>
+          <w:lang w:val="es-ES"/>
+        </w:rPr>
+        <w:t>as 11:17.</w:t>
+      </w:r>
+    </w:p>
+    <w:p>
+      <w:pPr>
+        <w:pStyle w:val="Quote"/>
+      </w:pPr>
+      <w:r>
+        <w:rPr>
+          <w:lang w:val="es-ES"/>
+        </w:rPr>
+        <w:t xml:space="preserve">¡Ay del </w:t>
+      </w:r>
+      <w:r>
+        <w:rPr>
+          <w:b/>
+          <w:lang w:val="es-ES"/>
+        </w:rPr>
+        <w:t>pastor inútil</w:t>
+      </w:r>
+      <w:r>
+        <w:rPr>
+          <w:lang w:val="es-ES"/>
+        </w:rPr>
+        <w:t xml:space="preserve"> que abandona su rebaño!¡Que la espada hiera su brazo y le saque el ojo de</w:t>
+      </w:r>
+      <w:r>
+        <w:rPr>
+          <w:lang w:val="es-ES"/>
+        </w:rPr>
+        <w:t>recho!¡Que el brazo quede tulli</w:t>
+      </w:r>
+      <w:r>
+        <w:rPr>
+          <w:lang w:val="es-ES"/>
+        </w:rPr>
+        <w:t>do</w:t>
+      </w:r>
+      <w:r>
+        <w:rPr>
+          <w:lang w:val="es-ES"/>
+        </w:rPr>
+        <w:t xml:space="preserve"> </w:t>
+      </w:r>
+      <w:r>
+        <w:rPr>
+          <w:lang w:val="es-ES"/>
+        </w:rPr>
+        <w:t>y el ojo derecho, ciego!</w:t>
+      </w:r>
+    </w:p>
+    <w:p/>
+    <w:p>
+      <w:pPr>
+        <w:pStyle w:val="Heading1"/>
+      </w:pPr>
+      <w:r>
+        <w:t>CONCLUSIÓN</w:t>
+      </w:r>
+    </w:p>
+    <w:p>
+      <w:r>
+        <w:t xml:space="preserve">El modelo </w:t>
+      </w:r>
+      <w:r>
+        <w:t>de Dios es puro, y su diseño único. El liderazgo que él quiere es un liderazgo que se haga según sus estándares y ordenanzas. En palabras simples de entender, el diseño de Dios es básicamente seguir su palabra y sus normas; son sus formas y no las nuestras.</w:t>
+      </w:r>
+    </w:p>
+    <w:p>
+      <w:r>
+        <w:t>Ac</w:t>
+      </w:r>
+      <w:r>
+        <w:t>á vinos de forma muy clara de có</w:t>
+      </w:r>
+      <w:r>
+        <w:t>mo fue el liderazgo de Israel en toda</w:t>
+      </w:r>
+      <w:r>
+        <w:t xml:space="preserve"> su historia, y ahora veremos có</w:t>
+      </w:r>
+      <w:r>
+        <w:t>mo se transmite eso a nosotros como iglesia según la biblia.</w:t>
+      </w:r>
+    </w:p>
+    <w:p/>
+    <w:p>
+      <w:r>
+        <w:t xml:space="preserve"> </w:t>
       </w:r>
     </w:p>
     <w:p/>
@@ -1773,7 +2538,7 @@
 </file>
 
 <file path=word/numbering.xml><?xml version="1.0" encoding="utf-8"?>
-<w:numbering xmlns:wpc="http://schemas.microsoft.com/office/word/2010/wordprocessingCanvas" xmlns:cx="http://schemas.microsoft.com/office/drawing/2014/chartex" xmlns:cx1="http://schemas.microsoft.com/office/drawing/2015/9/8/chartex" xmlns:cx2="http://schemas.microsoft.com/office/drawing/2015/10/21/chartex" xmlns:cx3="http://schemas.microsoft.com/office/drawing/2016/5/9/chartex" xmlns:cx4="http://schemas.microsoft.com/office/drawing/2016/5/10/chartex" xmlns:cx5="http://schemas.microsoft.com/office/drawing/2016/5/11/chartex" xmlns:cx6="http://schemas.microsoft.com/office/drawing/2016/5/12/chartex" xmlns:cx7="http://schemas.microsoft.com/office/drawing/2016/5/13/chartex" xmlns:cx8="http://schemas.microsoft.com/office/drawing/2016/5/14/chartex" xmlns:mc="http://schemas.openxmlformats.org/markup-compatibility/2006" xmlns:aink="http://schemas.microsoft.com/office/drawing/2016/ink" xmlns:am3d="http://schemas.microsoft.com/office/drawing/2017/model3d" xmlns:o="urn:schemas-microsoft-com:office:office" xmlns:oel="http://schemas.microsoft.com/office/2019/extlst" xmlns:r="http://schemas.openxmlformats.org/officeDocument/2006/relationships" xmlns:m="http://schemas.openxmlformats.org/officeDocument/2006/math" xmlns:v="urn:schemas-microsoft-com:vml" xmlns:wp14="http://schemas.microsoft.com/office/word/2010/wordprocessingDrawing" xmlns:wp="http://schemas.openxmlformats.org/drawingml/2006/wordprocessingDrawing" xmlns:w10="urn:schemas-microsoft-com:office:word" xmlns:w="http://schemas.openxmlformats.org/wordprocessingml/2006/main" xmlns:w14="http://schemas.microsoft.com/office/word/2010/wordml" xmlns:w15="http://schemas.microsoft.com/office/word/2012/wordml" xmlns:w16cex="http://schemas.microsoft.com/office/word/2018/wordml/cex" xmlns:w16cid="http://schemas.microsoft.com/office/word/2016/wordml/cid" xmlns:w16="http://schemas.microsoft.com/office/word/2018/wordml" xmlns:w16du="http://schemas.microsoft.com/office/word/2023/wordml/word16du" xmlns:w16sdtdh="http://schemas.microsoft.com/office/word/2020/wordml/sdtdatahash" xmlns:w16sdtfl="http://schemas.microsoft.com/office/word/2024/wordml/sdtformatlock" xmlns:w16se="http://schemas.microsoft.com/office/word/2015/wordml/symex" xmlns:wpg="http://schemas.microsoft.com/office/word/2010/wordprocessingGroup" xmlns:wpi="http://schemas.microsoft.com/office/word/2010/wordprocessingInk" xmlns:wne="http://schemas.microsoft.com/office/word/2006/wordml" xmlns:wps="http://schemas.microsoft.com/office/word/2010/wordprocessingShape" mc:Ignorable="w14 w15 w16se w16cid w16 w16cex w16sdtdh w16sdtfl w16du wp14">
+<w:numbering xmlns:wpc="http://schemas.microsoft.com/office/word/2010/wordprocessingCanvas" xmlns:cx="http://schemas.microsoft.com/office/drawing/2014/chartex" xmlns:mc="http://schemas.openxmlformats.org/markup-compatibility/2006" xmlns:o="urn:schemas-microsoft-com:office:office" xmlns:r="http://schemas.openxmlformats.org/officeDocument/2006/relationships" xmlns:m="http://schemas.openxmlformats.org/officeDocument/2006/math" xmlns:v="urn:schemas-microsoft-com:vml" xmlns:wp14="http://schemas.microsoft.com/office/word/2010/wordprocessingDrawing" xmlns:wp="http://schemas.openxmlformats.org/drawingml/2006/wordprocessingDrawing" xmlns:w10="urn:schemas-microsoft-com:office:word" xmlns:w="http://schemas.openxmlformats.org/wordprocessingml/2006/main" xmlns:w14="http://schemas.microsoft.com/office/word/2010/wordml" xmlns:w15="http://schemas.microsoft.com/office/word/2012/wordml" xmlns:w16se="http://schemas.microsoft.com/office/word/2015/wordml/symex" xmlns:wpg="http://schemas.microsoft.com/office/word/2010/wordprocessingGroup" xmlns:wpi="http://schemas.microsoft.com/office/word/2010/wordprocessingInk" xmlns:wne="http://schemas.microsoft.com/office/word/2006/wordml" xmlns:wps="http://schemas.microsoft.com/office/word/2010/wordprocessingShape" mc:Ignorable="w14 w15 w16se wp14">
   <w:abstractNum w:abstractNumId="0" w15:restartNumberingAfterBreak="0">
     <w:nsid w:val="0AAE5E4B"/>
     <w:multiLevelType w:val="hybridMultilevel"/>
@@ -3183,6 +3948,146 @@
     </w:lvl>
   </w:abstractNum>
   <w:abstractNum w:abstractNumId="11" w15:restartNumberingAfterBreak="0">
+    <w:nsid w:val="40AC45D0"/>
+    <w:multiLevelType w:val="hybridMultilevel"/>
+    <w:tmpl w:val="16EA555C"/>
+    <w:lvl w:ilvl="0" w:tplc="172E8DD4">
+      <w:start w:val="1"/>
+      <w:numFmt w:val="bullet"/>
+      <w:lvlText w:val="-"/>
+      <w:lvlJc w:val="left"/>
+      <w:pPr>
+        <w:tabs>
+          <w:tab w:val="num" w:pos="720"/>
+        </w:tabs>
+        <w:ind w:left="720" w:hanging="360"/>
+      </w:pPr>
+      <w:rPr>
+        <w:rFonts w:ascii="Times New Roman" w:hAnsi="Times New Roman" w:hint="default"/>
+      </w:rPr>
+    </w:lvl>
+    <w:lvl w:ilvl="1" w:tplc="64C8AD9A" w:tentative="1">
+      <w:start w:val="1"/>
+      <w:numFmt w:val="bullet"/>
+      <w:lvlText w:val="-"/>
+      <w:lvlJc w:val="left"/>
+      <w:pPr>
+        <w:tabs>
+          <w:tab w:val="num" w:pos="1440"/>
+        </w:tabs>
+        <w:ind w:left="1440" w:hanging="360"/>
+      </w:pPr>
+      <w:rPr>
+        <w:rFonts w:ascii="Times New Roman" w:hAnsi="Times New Roman" w:hint="default"/>
+      </w:rPr>
+    </w:lvl>
+    <w:lvl w:ilvl="2" w:tplc="605AFC4E" w:tentative="1">
+      <w:start w:val="1"/>
+      <w:numFmt w:val="bullet"/>
+      <w:lvlText w:val="-"/>
+      <w:lvlJc w:val="left"/>
+      <w:pPr>
+        <w:tabs>
+          <w:tab w:val="num" w:pos="2160"/>
+        </w:tabs>
+        <w:ind w:left="2160" w:hanging="360"/>
+      </w:pPr>
+      <w:rPr>
+        <w:rFonts w:ascii="Times New Roman" w:hAnsi="Times New Roman" w:hint="default"/>
+      </w:rPr>
+    </w:lvl>
+    <w:lvl w:ilvl="3" w:tplc="E3E6AA6C" w:tentative="1">
+      <w:start w:val="1"/>
+      <w:numFmt w:val="bullet"/>
+      <w:lvlText w:val="-"/>
+      <w:lvlJc w:val="left"/>
+      <w:pPr>
+        <w:tabs>
+          <w:tab w:val="num" w:pos="2880"/>
+        </w:tabs>
+        <w:ind w:left="2880" w:hanging="360"/>
+      </w:pPr>
+      <w:rPr>
+        <w:rFonts w:ascii="Times New Roman" w:hAnsi="Times New Roman" w:hint="default"/>
+      </w:rPr>
+    </w:lvl>
+    <w:lvl w:ilvl="4" w:tplc="687245E4" w:tentative="1">
+      <w:start w:val="1"/>
+      <w:numFmt w:val="bullet"/>
+      <w:lvlText w:val="-"/>
+      <w:lvlJc w:val="left"/>
+      <w:pPr>
+        <w:tabs>
+          <w:tab w:val="num" w:pos="3600"/>
+        </w:tabs>
+        <w:ind w:left="3600" w:hanging="360"/>
+      </w:pPr>
+      <w:rPr>
+        <w:rFonts w:ascii="Times New Roman" w:hAnsi="Times New Roman" w:hint="default"/>
+      </w:rPr>
+    </w:lvl>
+    <w:lvl w:ilvl="5" w:tplc="9AF099D6" w:tentative="1">
+      <w:start w:val="1"/>
+      <w:numFmt w:val="bullet"/>
+      <w:lvlText w:val="-"/>
+      <w:lvlJc w:val="left"/>
+      <w:pPr>
+        <w:tabs>
+          <w:tab w:val="num" w:pos="4320"/>
+        </w:tabs>
+        <w:ind w:left="4320" w:hanging="360"/>
+      </w:pPr>
+      <w:rPr>
+        <w:rFonts w:ascii="Times New Roman" w:hAnsi="Times New Roman" w:hint="default"/>
+      </w:rPr>
+    </w:lvl>
+    <w:lvl w:ilvl="6" w:tplc="44EA55F4" w:tentative="1">
+      <w:start w:val="1"/>
+      <w:numFmt w:val="bullet"/>
+      <w:lvlText w:val="-"/>
+      <w:lvlJc w:val="left"/>
+      <w:pPr>
+        <w:tabs>
+          <w:tab w:val="num" w:pos="5040"/>
+        </w:tabs>
+        <w:ind w:left="5040" w:hanging="360"/>
+      </w:pPr>
+      <w:rPr>
+        <w:rFonts w:ascii="Times New Roman" w:hAnsi="Times New Roman" w:hint="default"/>
+      </w:rPr>
+    </w:lvl>
+    <w:lvl w:ilvl="7" w:tplc="D4AA1BB6" w:tentative="1">
+      <w:start w:val="1"/>
+      <w:numFmt w:val="bullet"/>
+      <w:lvlText w:val="-"/>
+      <w:lvlJc w:val="left"/>
+      <w:pPr>
+        <w:tabs>
+          <w:tab w:val="num" w:pos="5760"/>
+        </w:tabs>
+        <w:ind w:left="5760" w:hanging="360"/>
+      </w:pPr>
+      <w:rPr>
+        <w:rFonts w:ascii="Times New Roman" w:hAnsi="Times New Roman" w:hint="default"/>
+      </w:rPr>
+    </w:lvl>
+    <w:lvl w:ilvl="8" w:tplc="75AE33F0" w:tentative="1">
+      <w:start w:val="1"/>
+      <w:numFmt w:val="bullet"/>
+      <w:lvlText w:val="-"/>
+      <w:lvlJc w:val="left"/>
+      <w:pPr>
+        <w:tabs>
+          <w:tab w:val="num" w:pos="6480"/>
+        </w:tabs>
+        <w:ind w:left="6480" w:hanging="360"/>
+      </w:pPr>
+      <w:rPr>
+        <w:rFonts w:ascii="Times New Roman" w:hAnsi="Times New Roman" w:hint="default"/>
+      </w:rPr>
+    </w:lvl>
+  </w:abstractNum>
+  <w:abstractNum w:abstractNumId="12" w15:restartNumberingAfterBreak="0">
     <w:nsid w:val="41FE5DD9"/>
     <w:multiLevelType w:val="hybridMultilevel"/>
     <w:tmpl w:val="534A8E10"/>
@@ -3298,7 +4203,7 @@
       </w:rPr>
     </w:lvl>
   </w:abstractNum>
-  <w:abstractNum w:abstractNumId="12" w15:restartNumberingAfterBreak="0">
+  <w:abstractNum w:abstractNumId="13" w15:restartNumberingAfterBreak="0">
     <w:nsid w:val="4AB24925"/>
     <w:multiLevelType w:val="hybridMultilevel"/>
     <w:tmpl w:val="BD804CC4"/>
@@ -3438,7 +4343,7 @@
       </w:rPr>
     </w:lvl>
   </w:abstractNum>
-  <w:abstractNum w:abstractNumId="13" w15:restartNumberingAfterBreak="0">
+  <w:abstractNum w:abstractNumId="14" w15:restartNumberingAfterBreak="0">
     <w:nsid w:val="4D98135A"/>
     <w:multiLevelType w:val="hybridMultilevel"/>
     <w:tmpl w:val="237A4070"/>
@@ -3551,7 +4456,233 @@
       </w:rPr>
     </w:lvl>
   </w:abstractNum>
-  <w:abstractNum w:abstractNumId="14" w15:restartNumberingAfterBreak="0">
+  <w:abstractNum w:abstractNumId="15" w15:restartNumberingAfterBreak="0">
+    <w:nsid w:val="4FD267F4"/>
+    <w:multiLevelType w:val="hybridMultilevel"/>
+    <w:tmpl w:val="6BEA4DBA"/>
+    <w:lvl w:ilvl="0" w:tplc="340A0001">
+      <w:start w:val="1"/>
+      <w:numFmt w:val="bullet"/>
+      <w:lvlText w:val=""/>
+      <w:lvlJc w:val="left"/>
+      <w:pPr>
+        <w:ind w:left="720" w:hanging="360"/>
+      </w:pPr>
+      <w:rPr>
+        <w:rFonts w:ascii="Symbol" w:hAnsi="Symbol" w:hint="default"/>
+      </w:rPr>
+    </w:lvl>
+    <w:lvl w:ilvl="1" w:tplc="340A0003" w:tentative="1">
+      <w:start w:val="1"/>
+      <w:numFmt w:val="bullet"/>
+      <w:lvlText w:val="o"/>
+      <w:lvlJc w:val="left"/>
+      <w:pPr>
+        <w:ind w:left="1440" w:hanging="360"/>
+      </w:pPr>
+      <w:rPr>
+        <w:rFonts w:ascii="Courier New" w:hAnsi="Courier New" w:cs="Courier New" w:hint="default"/>
+      </w:rPr>
+    </w:lvl>
+    <w:lvl w:ilvl="2" w:tplc="340A0005" w:tentative="1">
+      <w:start w:val="1"/>
+      <w:numFmt w:val="bullet"/>
+      <w:lvlText w:val=""/>
+      <w:lvlJc w:val="left"/>
+      <w:pPr>
+        <w:ind w:left="2160" w:hanging="360"/>
+      </w:pPr>
+      <w:rPr>
+        <w:rFonts w:ascii="Wingdings" w:hAnsi="Wingdings" w:hint="default"/>
+      </w:rPr>
+    </w:lvl>
+    <w:lvl w:ilvl="3" w:tplc="340A0001" w:tentative="1">
+      <w:start w:val="1"/>
+      <w:numFmt w:val="bullet"/>
+      <w:lvlText w:val=""/>
+      <w:lvlJc w:val="left"/>
+      <w:pPr>
+        <w:ind w:left="2880" w:hanging="360"/>
+      </w:pPr>
+      <w:rPr>
+        <w:rFonts w:ascii="Symbol" w:hAnsi="Symbol" w:hint="default"/>
+      </w:rPr>
+    </w:lvl>
+    <w:lvl w:ilvl="4" w:tplc="340A0003" w:tentative="1">
+      <w:start w:val="1"/>
+      <w:numFmt w:val="bullet"/>
+      <w:lvlText w:val="o"/>
+      <w:lvlJc w:val="left"/>
+      <w:pPr>
+        <w:ind w:left="3600" w:hanging="360"/>
+      </w:pPr>
+      <w:rPr>
+        <w:rFonts w:ascii="Courier New" w:hAnsi="Courier New" w:cs="Courier New" w:hint="default"/>
+      </w:rPr>
+    </w:lvl>
+    <w:lvl w:ilvl="5" w:tplc="340A0005" w:tentative="1">
+      <w:start w:val="1"/>
+      <w:numFmt w:val="bullet"/>
+      <w:lvlText w:val=""/>
+      <w:lvlJc w:val="left"/>
+      <w:pPr>
+        <w:ind w:left="4320" w:hanging="360"/>
+      </w:pPr>
+      <w:rPr>
+        <w:rFonts w:ascii="Wingdings" w:hAnsi="Wingdings" w:hint="default"/>
+      </w:rPr>
+    </w:lvl>
+    <w:lvl w:ilvl="6" w:tplc="340A0001" w:tentative="1">
+      <w:start w:val="1"/>
+      <w:numFmt w:val="bullet"/>
+      <w:lvlText w:val=""/>
+      <w:lvlJc w:val="left"/>
+      <w:pPr>
+        <w:ind w:left="5040" w:hanging="360"/>
+      </w:pPr>
+      <w:rPr>
+        <w:rFonts w:ascii="Symbol" w:hAnsi="Symbol" w:hint="default"/>
+      </w:rPr>
+    </w:lvl>
+    <w:lvl w:ilvl="7" w:tplc="340A0003" w:tentative="1">
+      <w:start w:val="1"/>
+      <w:numFmt w:val="bullet"/>
+      <w:lvlText w:val="o"/>
+      <w:lvlJc w:val="left"/>
+      <w:pPr>
+        <w:ind w:left="5760" w:hanging="360"/>
+      </w:pPr>
+      <w:rPr>
+        <w:rFonts w:ascii="Courier New" w:hAnsi="Courier New" w:cs="Courier New" w:hint="default"/>
+      </w:rPr>
+    </w:lvl>
+    <w:lvl w:ilvl="8" w:tplc="340A0005" w:tentative="1">
+      <w:start w:val="1"/>
+      <w:numFmt w:val="bullet"/>
+      <w:lvlText w:val=""/>
+      <w:lvlJc w:val="left"/>
+      <w:pPr>
+        <w:ind w:left="6480" w:hanging="360"/>
+      </w:pPr>
+      <w:rPr>
+        <w:rFonts w:ascii="Wingdings" w:hAnsi="Wingdings" w:hint="default"/>
+      </w:rPr>
+    </w:lvl>
+  </w:abstractNum>
+  <w:abstractNum w:abstractNumId="16" w15:restartNumberingAfterBreak="0">
+    <w:nsid w:val="5B453285"/>
+    <w:multiLevelType w:val="hybridMultilevel"/>
+    <w:tmpl w:val="95E88F84"/>
+    <w:lvl w:ilvl="0" w:tplc="340A0001">
+      <w:start w:val="1"/>
+      <w:numFmt w:val="bullet"/>
+      <w:lvlText w:val=""/>
+      <w:lvlJc w:val="left"/>
+      <w:pPr>
+        <w:ind w:left="1080" w:hanging="360"/>
+      </w:pPr>
+      <w:rPr>
+        <w:rFonts w:ascii="Symbol" w:hAnsi="Symbol" w:hint="default"/>
+      </w:rPr>
+    </w:lvl>
+    <w:lvl w:ilvl="1" w:tplc="340A0003" w:tentative="1">
+      <w:start w:val="1"/>
+      <w:numFmt w:val="bullet"/>
+      <w:lvlText w:val="o"/>
+      <w:lvlJc w:val="left"/>
+      <w:pPr>
+        <w:ind w:left="1800" w:hanging="360"/>
+      </w:pPr>
+      <w:rPr>
+        <w:rFonts w:ascii="Courier New" w:hAnsi="Courier New" w:cs="Courier New" w:hint="default"/>
+      </w:rPr>
+    </w:lvl>
+    <w:lvl w:ilvl="2" w:tplc="340A0005" w:tentative="1">
+      <w:start w:val="1"/>
+      <w:numFmt w:val="bullet"/>
+      <w:lvlText w:val=""/>
+      <w:lvlJc w:val="left"/>
+      <w:pPr>
+        <w:ind w:left="2520" w:hanging="360"/>
+      </w:pPr>
+      <w:rPr>
+        <w:rFonts w:ascii="Wingdings" w:hAnsi="Wingdings" w:hint="default"/>
+      </w:rPr>
+    </w:lvl>
+    <w:lvl w:ilvl="3" w:tplc="340A0001" w:tentative="1">
+      <w:start w:val="1"/>
+      <w:numFmt w:val="bullet"/>
+      <w:lvlText w:val=""/>
+      <w:lvlJc w:val="left"/>
+      <w:pPr>
+        <w:ind w:left="3240" w:hanging="360"/>
+      </w:pPr>
+      <w:rPr>
+        <w:rFonts w:ascii="Symbol" w:hAnsi="Symbol" w:hint="default"/>
+      </w:rPr>
+    </w:lvl>
+    <w:lvl w:ilvl="4" w:tplc="340A0003" w:tentative="1">
+      <w:start w:val="1"/>
+      <w:numFmt w:val="bullet"/>
+      <w:lvlText w:val="o"/>
+      <w:lvlJc w:val="left"/>
+      <w:pPr>
+        <w:ind w:left="3960" w:hanging="360"/>
+      </w:pPr>
+      <w:rPr>
+        <w:rFonts w:ascii="Courier New" w:hAnsi="Courier New" w:cs="Courier New" w:hint="default"/>
+      </w:rPr>
+    </w:lvl>
+    <w:lvl w:ilvl="5" w:tplc="340A0005" w:tentative="1">
+      <w:start w:val="1"/>
+      <w:numFmt w:val="bullet"/>
+      <w:lvlText w:val=""/>
+      <w:lvlJc w:val="left"/>
+      <w:pPr>
+        <w:ind w:left="4680" w:hanging="360"/>
+      </w:pPr>
+      <w:rPr>
+        <w:rFonts w:ascii="Wingdings" w:hAnsi="Wingdings" w:hint="default"/>
+      </w:rPr>
+    </w:lvl>
+    <w:lvl w:ilvl="6" w:tplc="340A0001" w:tentative="1">
+      <w:start w:val="1"/>
+      <w:numFmt w:val="bullet"/>
+      <w:lvlText w:val=""/>
+      <w:lvlJc w:val="left"/>
+      <w:pPr>
+        <w:ind w:left="5400" w:hanging="360"/>
+      </w:pPr>
+      <w:rPr>
+        <w:rFonts w:ascii="Symbol" w:hAnsi="Symbol" w:hint="default"/>
+      </w:rPr>
+    </w:lvl>
+    <w:lvl w:ilvl="7" w:tplc="340A0003" w:tentative="1">
+      <w:start w:val="1"/>
+      <w:numFmt w:val="bullet"/>
+      <w:lvlText w:val="o"/>
+      <w:lvlJc w:val="left"/>
+      <w:pPr>
+        <w:ind w:left="6120" w:hanging="360"/>
+      </w:pPr>
+      <w:rPr>
+        <w:rFonts w:ascii="Courier New" w:hAnsi="Courier New" w:cs="Courier New" w:hint="default"/>
+      </w:rPr>
+    </w:lvl>
+    <w:lvl w:ilvl="8" w:tplc="340A0005" w:tentative="1">
+      <w:start w:val="1"/>
+      <w:numFmt w:val="bullet"/>
+      <w:lvlText w:val=""/>
+      <w:lvlJc w:val="left"/>
+      <w:pPr>
+        <w:ind w:left="6840" w:hanging="360"/>
+      </w:pPr>
+      <w:rPr>
+        <w:rFonts w:ascii="Wingdings" w:hAnsi="Wingdings" w:hint="default"/>
+      </w:rPr>
+    </w:lvl>
+  </w:abstractNum>
+  <w:abstractNum w:abstractNumId="17" w15:restartNumberingAfterBreak="0">
     <w:nsid w:val="5F505688"/>
     <w:multiLevelType w:val="hybridMultilevel"/>
     <w:tmpl w:val="71E24E6E"/>
@@ -3691,7 +4822,7 @@
       </w:rPr>
     </w:lvl>
   </w:abstractNum>
-  <w:abstractNum w:abstractNumId="15" w15:restartNumberingAfterBreak="0">
+  <w:abstractNum w:abstractNumId="18" w15:restartNumberingAfterBreak="0">
     <w:nsid w:val="6E742AB9"/>
     <w:multiLevelType w:val="hybridMultilevel"/>
     <w:tmpl w:val="85824E0C"/>
@@ -3807,7 +4938,7 @@
       </w:rPr>
     </w:lvl>
   </w:abstractNum>
-  <w:abstractNum w:abstractNumId="16" w15:restartNumberingAfterBreak="0">
+  <w:abstractNum w:abstractNumId="19" w15:restartNumberingAfterBreak="0">
     <w:nsid w:val="6F234EFE"/>
     <w:multiLevelType w:val="hybridMultilevel"/>
     <w:tmpl w:val="68D41AD8"/>
@@ -3893,62 +5024,187 @@
       </w:pPr>
     </w:lvl>
   </w:abstractNum>
-  <w:num w:numId="1" w16cid:durableId="149906542">
+  <w:abstractNum w:abstractNumId="20" w15:restartNumberingAfterBreak="0">
+    <w:nsid w:val="72AE471A"/>
+    <w:multiLevelType w:val="hybridMultilevel"/>
+    <w:tmpl w:val="D5301968"/>
+    <w:lvl w:ilvl="0" w:tplc="340A0001">
+      <w:start w:val="1"/>
+      <w:numFmt w:val="bullet"/>
+      <w:lvlText w:val=""/>
+      <w:lvlJc w:val="left"/>
+      <w:pPr>
+        <w:ind w:left="720" w:hanging="360"/>
+      </w:pPr>
+      <w:rPr>
+        <w:rFonts w:ascii="Symbol" w:hAnsi="Symbol" w:hint="default"/>
+      </w:rPr>
+    </w:lvl>
+    <w:lvl w:ilvl="1" w:tplc="340A0003" w:tentative="1">
+      <w:start w:val="1"/>
+      <w:numFmt w:val="bullet"/>
+      <w:lvlText w:val="o"/>
+      <w:lvlJc w:val="left"/>
+      <w:pPr>
+        <w:ind w:left="1440" w:hanging="360"/>
+      </w:pPr>
+      <w:rPr>
+        <w:rFonts w:ascii="Courier New" w:hAnsi="Courier New" w:cs="Courier New" w:hint="default"/>
+      </w:rPr>
+    </w:lvl>
+    <w:lvl w:ilvl="2" w:tplc="340A0005" w:tentative="1">
+      <w:start w:val="1"/>
+      <w:numFmt w:val="bullet"/>
+      <w:lvlText w:val=""/>
+      <w:lvlJc w:val="left"/>
+      <w:pPr>
+        <w:ind w:left="2160" w:hanging="360"/>
+      </w:pPr>
+      <w:rPr>
+        <w:rFonts w:ascii="Wingdings" w:hAnsi="Wingdings" w:hint="default"/>
+      </w:rPr>
+    </w:lvl>
+    <w:lvl w:ilvl="3" w:tplc="340A0001" w:tentative="1">
+      <w:start w:val="1"/>
+      <w:numFmt w:val="bullet"/>
+      <w:lvlText w:val=""/>
+      <w:lvlJc w:val="left"/>
+      <w:pPr>
+        <w:ind w:left="2880" w:hanging="360"/>
+      </w:pPr>
+      <w:rPr>
+        <w:rFonts w:ascii="Symbol" w:hAnsi="Symbol" w:hint="default"/>
+      </w:rPr>
+    </w:lvl>
+    <w:lvl w:ilvl="4" w:tplc="340A0003" w:tentative="1">
+      <w:start w:val="1"/>
+      <w:numFmt w:val="bullet"/>
+      <w:lvlText w:val="o"/>
+      <w:lvlJc w:val="left"/>
+      <w:pPr>
+        <w:ind w:left="3600" w:hanging="360"/>
+      </w:pPr>
+      <w:rPr>
+        <w:rFonts w:ascii="Courier New" w:hAnsi="Courier New" w:cs="Courier New" w:hint="default"/>
+      </w:rPr>
+    </w:lvl>
+    <w:lvl w:ilvl="5" w:tplc="340A0005" w:tentative="1">
+      <w:start w:val="1"/>
+      <w:numFmt w:val="bullet"/>
+      <w:lvlText w:val=""/>
+      <w:lvlJc w:val="left"/>
+      <w:pPr>
+        <w:ind w:left="4320" w:hanging="360"/>
+      </w:pPr>
+      <w:rPr>
+        <w:rFonts w:ascii="Wingdings" w:hAnsi="Wingdings" w:hint="default"/>
+      </w:rPr>
+    </w:lvl>
+    <w:lvl w:ilvl="6" w:tplc="340A0001" w:tentative="1">
+      <w:start w:val="1"/>
+      <w:numFmt w:val="bullet"/>
+      <w:lvlText w:val=""/>
+      <w:lvlJc w:val="left"/>
+      <w:pPr>
+        <w:ind w:left="5040" w:hanging="360"/>
+      </w:pPr>
+      <w:rPr>
+        <w:rFonts w:ascii="Symbol" w:hAnsi="Symbol" w:hint="default"/>
+      </w:rPr>
+    </w:lvl>
+    <w:lvl w:ilvl="7" w:tplc="340A0003" w:tentative="1">
+      <w:start w:val="1"/>
+      <w:numFmt w:val="bullet"/>
+      <w:lvlText w:val="o"/>
+      <w:lvlJc w:val="left"/>
+      <w:pPr>
+        <w:ind w:left="5760" w:hanging="360"/>
+      </w:pPr>
+      <w:rPr>
+        <w:rFonts w:ascii="Courier New" w:hAnsi="Courier New" w:cs="Courier New" w:hint="default"/>
+      </w:rPr>
+    </w:lvl>
+    <w:lvl w:ilvl="8" w:tplc="340A0005" w:tentative="1">
+      <w:start w:val="1"/>
+      <w:numFmt w:val="bullet"/>
+      <w:lvlText w:val=""/>
+      <w:lvlJc w:val="left"/>
+      <w:pPr>
+        <w:ind w:left="6480" w:hanging="360"/>
+      </w:pPr>
+      <w:rPr>
+        <w:rFonts w:ascii="Wingdings" w:hAnsi="Wingdings" w:hint="default"/>
+      </w:rPr>
+    </w:lvl>
+  </w:abstractNum>
+  <w:num w:numId="1">
+    <w:abstractNumId w:val="17"/>
+  </w:num>
+  <w:num w:numId="2">
+    <w:abstractNumId w:val="10"/>
+  </w:num>
+  <w:num w:numId="3">
     <w:abstractNumId w:val="14"/>
   </w:num>
-  <w:num w:numId="2" w16cid:durableId="1382945841">
-    <w:abstractNumId w:val="10"/>
+  <w:num w:numId="4">
+    <w:abstractNumId w:val="9"/>
   </w:num>
-  <w:num w:numId="3" w16cid:durableId="975993028">
+  <w:num w:numId="5">
+    <w:abstractNumId w:val="5"/>
+  </w:num>
+  <w:num w:numId="6">
     <w:abstractNumId w:val="13"/>
   </w:num>
-  <w:num w:numId="4" w16cid:durableId="818569350">
-    <w:abstractNumId w:val="9"/>
+  <w:num w:numId="7">
+    <w:abstractNumId w:val="19"/>
   </w:num>
-  <w:num w:numId="5" w16cid:durableId="1241910960">
-    <w:abstractNumId w:val="5"/>
+  <w:num w:numId="8">
+    <w:abstractNumId w:val="7"/>
   </w:num>
-  <w:num w:numId="6" w16cid:durableId="431822247">
+  <w:num w:numId="9">
+    <w:abstractNumId w:val="4"/>
+  </w:num>
+  <w:num w:numId="10">
+    <w:abstractNumId w:val="0"/>
+  </w:num>
+  <w:num w:numId="11">
+    <w:abstractNumId w:val="1"/>
+  </w:num>
+  <w:num w:numId="12">
+    <w:abstractNumId w:val="6"/>
+  </w:num>
+  <w:num w:numId="13">
     <w:abstractNumId w:val="12"/>
   </w:num>
-  <w:num w:numId="7" w16cid:durableId="1428189901">
+  <w:num w:numId="14">
+    <w:abstractNumId w:val="18"/>
+  </w:num>
+  <w:num w:numId="15">
+    <w:abstractNumId w:val="8"/>
+  </w:num>
+  <w:num w:numId="16">
+    <w:abstractNumId w:val="2"/>
+  </w:num>
+  <w:num w:numId="17">
+    <w:abstractNumId w:val="3"/>
+  </w:num>
+  <w:num w:numId="18">
+    <w:abstractNumId w:val="11"/>
+  </w:num>
+  <w:num w:numId="19">
+    <w:abstractNumId w:val="20"/>
+  </w:num>
+  <w:num w:numId="20">
     <w:abstractNumId w:val="16"/>
   </w:num>
-  <w:num w:numId="8" w16cid:durableId="1928925016">
-    <w:abstractNumId w:val="7"/>
-  </w:num>
-  <w:num w:numId="9" w16cid:durableId="146477181">
-    <w:abstractNumId w:val="4"/>
-  </w:num>
-  <w:num w:numId="10" w16cid:durableId="2022269124">
-    <w:abstractNumId w:val="0"/>
-  </w:num>
-  <w:num w:numId="11" w16cid:durableId="2070878653">
-    <w:abstractNumId w:val="1"/>
-  </w:num>
-  <w:num w:numId="12" w16cid:durableId="2063551290">
-    <w:abstractNumId w:val="6"/>
-  </w:num>
-  <w:num w:numId="13" w16cid:durableId="690301295">
-    <w:abstractNumId w:val="11"/>
-  </w:num>
-  <w:num w:numId="14" w16cid:durableId="2026322643">
+  <w:num w:numId="21">
     <w:abstractNumId w:val="15"/>
-  </w:num>
-  <w:num w:numId="15" w16cid:durableId="1845899380">
-    <w:abstractNumId w:val="8"/>
-  </w:num>
-  <w:num w:numId="16" w16cid:durableId="472261999">
-    <w:abstractNumId w:val="2"/>
-  </w:num>
-  <w:num w:numId="17" w16cid:durableId="2048286753">
-    <w:abstractNumId w:val="3"/>
   </w:num>
 </w:numbering>
 </file>
 
 <file path=word/styles.xml><?xml version="1.0" encoding="utf-8"?>
-<w:styles xmlns:mc="http://schemas.openxmlformats.org/markup-compatibility/2006" xmlns:r="http://schemas.openxmlformats.org/officeDocument/2006/relationships" xmlns:w="http://schemas.openxmlformats.org/wordprocessingml/2006/main" xmlns:w14="http://schemas.microsoft.com/office/word/2010/wordml" xmlns:w15="http://schemas.microsoft.com/office/word/2012/wordml" xmlns:w16cex="http://schemas.microsoft.com/office/word/2018/wordml/cex" xmlns:w16cid="http://schemas.microsoft.com/office/word/2016/wordml/cid" xmlns:w16="http://schemas.microsoft.com/office/word/2018/wordml" xmlns:w16du="http://schemas.microsoft.com/office/word/2023/wordml/word16du" xmlns:w16sdtdh="http://schemas.microsoft.com/office/word/2020/wordml/sdtdatahash" xmlns:w16sdtfl="http://schemas.microsoft.com/office/word/2024/wordml/sdtformatlock" xmlns:w16se="http://schemas.microsoft.com/office/word/2015/wordml/symex" mc:Ignorable="w14 w15 w16se w16cid w16 w16cex w16sdtdh w16sdtfl w16du">
+<w:styles xmlns:mc="http://schemas.openxmlformats.org/markup-compatibility/2006" xmlns:r="http://schemas.openxmlformats.org/officeDocument/2006/relationships" xmlns:w="http://schemas.openxmlformats.org/wordprocessingml/2006/main" xmlns:w14="http://schemas.microsoft.com/office/word/2010/wordml" xmlns:w15="http://schemas.microsoft.com/office/word/2012/wordml" xmlns:w16se="http://schemas.microsoft.com/office/word/2015/wordml/symex" mc:Ignorable="w14 w15 w16se">
   <w:docDefaults>
     <w:rPrDefault>
       <w:rPr>
@@ -3964,7 +5220,7 @@
       </w:pPr>
     </w:pPrDefault>
   </w:docDefaults>
-  <w:latentStyles w:defLockedState="0" w:defUIPriority="99" w:defSemiHidden="0" w:defUnhideWhenUsed="0" w:defQFormat="0" w:count="376">
+  <w:latentStyles w:defLockedState="0" w:defUIPriority="99" w:defSemiHidden="0" w:defUnhideWhenUsed="0" w:defQFormat="0" w:count="371">
     <w:lsdException w:name="Normal" w:uiPriority="0" w:qFormat="1"/>
     <w:lsdException w:name="heading 1" w:uiPriority="9" w:qFormat="1"/>
     <w:lsdException w:name="heading 2" w:semiHidden="1" w:uiPriority="9" w:unhideWhenUsed="1" w:qFormat="1"/>
@@ -4336,11 +5592,6 @@
     <w:lsdException w:name="List Table 5 Dark Accent 6" w:uiPriority="50"/>
     <w:lsdException w:name="List Table 6 Colorful Accent 6" w:uiPriority="51"/>
     <w:lsdException w:name="List Table 7 Colorful Accent 6" w:uiPriority="52"/>
-    <w:lsdException w:name="Mention" w:semiHidden="1" w:unhideWhenUsed="1"/>
-    <w:lsdException w:name="Smart Hyperlink" w:semiHidden="1" w:unhideWhenUsed="1"/>
-    <w:lsdException w:name="Hashtag" w:semiHidden="1" w:unhideWhenUsed="1"/>
-    <w:lsdException w:name="Unresolved Mention" w:semiHidden="1" w:unhideWhenUsed="1"/>
-    <w:lsdException w:name="Smart Link" w:semiHidden="1" w:unhideWhenUsed="1"/>
   </w:latentStyles>
   <w:style w:type="paragraph" w:default="1" w:styleId="Normal">
     <w:name w:val="Normal"/>
@@ -4353,11 +5604,11 @@
       <w:sz w:val="24"/>
     </w:rPr>
   </w:style>
-  <w:style w:type="paragraph" w:styleId="Ttulo1">
+  <w:style w:type="paragraph" w:styleId="Heading1">
     <w:name w:val="heading 1"/>
     <w:basedOn w:val="Normal"/>
     <w:next w:val="Normal"/>
-    <w:link w:val="Ttulo1Car"/>
+    <w:link w:val="Heading1Char"/>
     <w:uiPriority w:val="9"/>
     <w:qFormat/>
     <w:rsid w:val="00067319"/>
@@ -4378,11 +5629,11 @@
       <w:szCs w:val="36"/>
     </w:rPr>
   </w:style>
-  <w:style w:type="paragraph" w:styleId="Ttulo2">
+  <w:style w:type="paragraph" w:styleId="Heading2">
     <w:name w:val="heading 2"/>
     <w:basedOn w:val="Normal"/>
     <w:next w:val="Normal"/>
-    <w:link w:val="Ttulo2Car"/>
+    <w:link w:val="Heading2Char"/>
     <w:uiPriority w:val="9"/>
     <w:unhideWhenUsed/>
     <w:qFormat/>
@@ -4399,11 +5650,11 @@
       <w:szCs w:val="36"/>
     </w:rPr>
   </w:style>
-  <w:style w:type="paragraph" w:styleId="Ttulo3">
+  <w:style w:type="paragraph" w:styleId="Heading3">
     <w:name w:val="heading 3"/>
     <w:basedOn w:val="Normal"/>
     <w:next w:val="Normal"/>
-    <w:link w:val="Ttulo3Car"/>
+    <w:link w:val="Heading3Char"/>
     <w:uiPriority w:val="9"/>
     <w:semiHidden/>
     <w:unhideWhenUsed/>
@@ -4422,11 +5673,11 @@
       <w:szCs w:val="28"/>
     </w:rPr>
   </w:style>
-  <w:style w:type="paragraph" w:styleId="Ttulo4">
+  <w:style w:type="paragraph" w:styleId="Heading4">
     <w:name w:val="heading 4"/>
     <w:basedOn w:val="Normal"/>
     <w:next w:val="Normal"/>
-    <w:link w:val="Ttulo4Car"/>
+    <w:link w:val="Heading4Char"/>
     <w:uiPriority w:val="9"/>
     <w:semiHidden/>
     <w:unhideWhenUsed/>
@@ -4446,11 +5697,11 @@
       <w:szCs w:val="28"/>
     </w:rPr>
   </w:style>
-  <w:style w:type="paragraph" w:styleId="Ttulo5">
+  <w:style w:type="paragraph" w:styleId="Heading5">
     <w:name w:val="heading 5"/>
     <w:basedOn w:val="Normal"/>
     <w:next w:val="Normal"/>
-    <w:link w:val="Ttulo5Car"/>
+    <w:link w:val="Heading5Char"/>
     <w:uiPriority w:val="9"/>
     <w:semiHidden/>
     <w:unhideWhenUsed/>
@@ -4467,11 +5718,11 @@
       <w:szCs w:val="24"/>
     </w:rPr>
   </w:style>
-  <w:style w:type="paragraph" w:styleId="Ttulo6">
+  <w:style w:type="paragraph" w:styleId="Heading6">
     <w:name w:val="heading 6"/>
     <w:basedOn w:val="Normal"/>
     <w:next w:val="Normal"/>
-    <w:link w:val="Ttulo6Car"/>
+    <w:link w:val="Heading6Char"/>
     <w:uiPriority w:val="9"/>
     <w:semiHidden/>
     <w:unhideWhenUsed/>
@@ -4490,11 +5741,11 @@
       <w:szCs w:val="24"/>
     </w:rPr>
   </w:style>
-  <w:style w:type="paragraph" w:styleId="Ttulo7">
+  <w:style w:type="paragraph" w:styleId="Heading7">
     <w:name w:val="heading 7"/>
     <w:basedOn w:val="Normal"/>
     <w:next w:val="Normal"/>
-    <w:link w:val="Ttulo7Car"/>
+    <w:link w:val="Heading7Char"/>
     <w:uiPriority w:val="9"/>
     <w:semiHidden/>
     <w:unhideWhenUsed/>
@@ -4512,11 +5763,11 @@
       <w:szCs w:val="24"/>
     </w:rPr>
   </w:style>
-  <w:style w:type="paragraph" w:styleId="Ttulo8">
+  <w:style w:type="paragraph" w:styleId="Heading8">
     <w:name w:val="heading 8"/>
     <w:basedOn w:val="Normal"/>
     <w:next w:val="Normal"/>
-    <w:link w:val="Ttulo8Car"/>
+    <w:link w:val="Heading8Char"/>
     <w:uiPriority w:val="9"/>
     <w:semiHidden/>
     <w:unhideWhenUsed/>
@@ -4533,11 +5784,11 @@
       <w:caps/>
     </w:rPr>
   </w:style>
-  <w:style w:type="paragraph" w:styleId="Ttulo9">
+  <w:style w:type="paragraph" w:styleId="Heading9">
     <w:name w:val="heading 9"/>
     <w:basedOn w:val="Normal"/>
     <w:next w:val="Normal"/>
-    <w:link w:val="Ttulo9Car"/>
+    <w:link w:val="Heading9Char"/>
     <w:uiPriority w:val="9"/>
     <w:semiHidden/>
     <w:unhideWhenUsed/>
@@ -4556,12 +5807,12 @@
       <w:caps/>
     </w:rPr>
   </w:style>
-  <w:style w:type="character" w:default="1" w:styleId="Fuentedeprrafopredeter">
+  <w:style w:type="character" w:default="1" w:styleId="DefaultParagraphFont">
     <w:name w:val="Default Paragraph Font"/>
     <w:uiPriority w:val="1"/>
     <w:unhideWhenUsed/>
   </w:style>
-  <w:style w:type="table" w:default="1" w:styleId="Tablanormal">
+  <w:style w:type="table" w:default="1" w:styleId="TableNormal">
     <w:name w:val="Normal Table"/>
     <w:uiPriority w:val="99"/>
     <w:semiHidden/>
@@ -4576,17 +5827,17 @@
       </w:tblCellMar>
     </w:tblPr>
   </w:style>
-  <w:style w:type="numbering" w:default="1" w:styleId="Sinlista">
+  <w:style w:type="numbering" w:default="1" w:styleId="NoList">
     <w:name w:val="No List"/>
     <w:uiPriority w:val="99"/>
     <w:semiHidden/>
     <w:unhideWhenUsed/>
   </w:style>
-  <w:style w:type="paragraph" w:styleId="Ttulo">
+  <w:style w:type="paragraph" w:styleId="Title">
     <w:name w:val="Title"/>
     <w:basedOn w:val="Normal"/>
     <w:next w:val="Normal"/>
-    <w:link w:val="TtuloCar"/>
+    <w:link w:val="TitleChar"/>
     <w:uiPriority w:val="10"/>
     <w:qFormat/>
     <w:rsid w:val="00067319"/>
@@ -4602,10 +5853,10 @@
       <w:szCs w:val="76"/>
     </w:rPr>
   </w:style>
-  <w:style w:type="character" w:customStyle="1" w:styleId="TtuloCar">
-    <w:name w:val="Título Car"/>
-    <w:basedOn w:val="Fuentedeprrafopredeter"/>
-    <w:link w:val="Ttulo"/>
+  <w:style w:type="character" w:customStyle="1" w:styleId="TitleChar">
+    <w:name w:val="Title Char"/>
+    <w:basedOn w:val="DefaultParagraphFont"/>
+    <w:link w:val="Title"/>
     <w:uiPriority w:val="10"/>
     <w:rsid w:val="00067319"/>
     <w:rPr>
@@ -4616,11 +5867,11 @@
       <w:szCs w:val="76"/>
     </w:rPr>
   </w:style>
-  <w:style w:type="paragraph" w:styleId="Subttulo">
+  <w:style w:type="paragraph" w:styleId="Subtitle">
     <w:name w:val="Subtitle"/>
     <w:basedOn w:val="Normal"/>
     <w:next w:val="Normal"/>
-    <w:link w:val="SubttuloCar"/>
+    <w:link w:val="SubtitleChar"/>
     <w:uiPriority w:val="11"/>
     <w:qFormat/>
     <w:rsid w:val="00067319"/>
@@ -4635,10 +5886,10 @@
       <w:szCs w:val="24"/>
     </w:rPr>
   </w:style>
-  <w:style w:type="character" w:customStyle="1" w:styleId="SubttuloCar">
-    <w:name w:val="Subtítulo Car"/>
-    <w:basedOn w:val="Fuentedeprrafopredeter"/>
-    <w:link w:val="Subttulo"/>
+  <w:style w:type="character" w:customStyle="1" w:styleId="SubtitleChar">
+    <w:name w:val="Subtitle Char"/>
+    <w:basedOn w:val="DefaultParagraphFont"/>
+    <w:link w:val="Subtitle"/>
     <w:uiPriority w:val="11"/>
     <w:rsid w:val="00067319"/>
     <w:rPr>
@@ -4647,10 +5898,10 @@
       <w:szCs w:val="24"/>
     </w:rPr>
   </w:style>
-  <w:style w:type="character" w:customStyle="1" w:styleId="Ttulo1Car">
-    <w:name w:val="Título 1 Car"/>
-    <w:basedOn w:val="Fuentedeprrafopredeter"/>
-    <w:link w:val="Ttulo1"/>
+  <w:style w:type="character" w:customStyle="1" w:styleId="Heading1Char">
+    <w:name w:val="Heading 1 Char"/>
+    <w:basedOn w:val="DefaultParagraphFont"/>
+    <w:link w:val="Heading1"/>
     <w:uiPriority w:val="9"/>
     <w:rsid w:val="00067319"/>
     <w:rPr>
@@ -4661,10 +5912,10 @@
       <w:szCs w:val="36"/>
     </w:rPr>
   </w:style>
-  <w:style w:type="character" w:customStyle="1" w:styleId="Ttulo2Car">
-    <w:name w:val="Título 2 Car"/>
-    <w:basedOn w:val="Fuentedeprrafopredeter"/>
-    <w:link w:val="Ttulo2"/>
+  <w:style w:type="character" w:customStyle="1" w:styleId="Heading2Char">
+    <w:name w:val="Heading 2 Char"/>
+    <w:basedOn w:val="DefaultParagraphFont"/>
+    <w:link w:val="Heading2"/>
     <w:uiPriority w:val="9"/>
     <w:rsid w:val="00E40D22"/>
     <w:rPr>
@@ -4673,10 +5924,10 @@
       <w:szCs w:val="36"/>
     </w:rPr>
   </w:style>
-  <w:style w:type="character" w:customStyle="1" w:styleId="Ttulo3Car">
-    <w:name w:val="Título 3 Car"/>
-    <w:basedOn w:val="Fuentedeprrafopredeter"/>
-    <w:link w:val="Ttulo3"/>
+  <w:style w:type="character" w:customStyle="1" w:styleId="Heading3Char">
+    <w:name w:val="Heading 3 Char"/>
+    <w:basedOn w:val="DefaultParagraphFont"/>
+    <w:link w:val="Heading3"/>
     <w:uiPriority w:val="9"/>
     <w:semiHidden/>
     <w:rsid w:val="00067319"/>
@@ -4687,10 +5938,10 @@
       <w:szCs w:val="28"/>
     </w:rPr>
   </w:style>
-  <w:style w:type="character" w:customStyle="1" w:styleId="Ttulo4Car">
-    <w:name w:val="Título 4 Car"/>
-    <w:basedOn w:val="Fuentedeprrafopredeter"/>
-    <w:link w:val="Ttulo4"/>
+  <w:style w:type="character" w:customStyle="1" w:styleId="Heading4Char">
+    <w:name w:val="Heading 4 Char"/>
+    <w:basedOn w:val="DefaultParagraphFont"/>
+    <w:link w:val="Heading4"/>
     <w:uiPriority w:val="9"/>
     <w:semiHidden/>
     <w:rsid w:val="00067319"/>
@@ -4702,10 +5953,10 @@
       <w:szCs w:val="28"/>
     </w:rPr>
   </w:style>
-  <w:style w:type="character" w:customStyle="1" w:styleId="Ttulo5Car">
-    <w:name w:val="Título 5 Car"/>
-    <w:basedOn w:val="Fuentedeprrafopredeter"/>
-    <w:link w:val="Ttulo5"/>
+  <w:style w:type="character" w:customStyle="1" w:styleId="Heading5Char">
+    <w:name w:val="Heading 5 Char"/>
+    <w:basedOn w:val="DefaultParagraphFont"/>
+    <w:link w:val="Heading5"/>
     <w:uiPriority w:val="9"/>
     <w:semiHidden/>
     <w:rsid w:val="00067319"/>
@@ -4715,10 +5966,10 @@
       <w:szCs w:val="24"/>
     </w:rPr>
   </w:style>
-  <w:style w:type="character" w:customStyle="1" w:styleId="Ttulo6Car">
-    <w:name w:val="Título 6 Car"/>
-    <w:basedOn w:val="Fuentedeprrafopredeter"/>
-    <w:link w:val="Ttulo6"/>
+  <w:style w:type="character" w:customStyle="1" w:styleId="Heading6Char">
+    <w:name w:val="Heading 6 Char"/>
+    <w:basedOn w:val="DefaultParagraphFont"/>
+    <w:link w:val="Heading6"/>
     <w:uiPriority w:val="9"/>
     <w:semiHidden/>
     <w:rsid w:val="00067319"/>
@@ -4730,10 +5981,10 @@
       <w:szCs w:val="24"/>
     </w:rPr>
   </w:style>
-  <w:style w:type="character" w:customStyle="1" w:styleId="Ttulo7Car">
-    <w:name w:val="Título 7 Car"/>
-    <w:basedOn w:val="Fuentedeprrafopredeter"/>
-    <w:link w:val="Ttulo7"/>
+  <w:style w:type="character" w:customStyle="1" w:styleId="Heading7Char">
+    <w:name w:val="Heading 7 Char"/>
+    <w:basedOn w:val="DefaultParagraphFont"/>
+    <w:link w:val="Heading7"/>
     <w:uiPriority w:val="9"/>
     <w:semiHidden/>
     <w:rsid w:val="00067319"/>
@@ -4744,10 +5995,10 @@
       <w:szCs w:val="24"/>
     </w:rPr>
   </w:style>
-  <w:style w:type="character" w:customStyle="1" w:styleId="Ttulo8Car">
-    <w:name w:val="Título 8 Car"/>
-    <w:basedOn w:val="Fuentedeprrafopredeter"/>
-    <w:link w:val="Ttulo8"/>
+  <w:style w:type="character" w:customStyle="1" w:styleId="Heading8Char">
+    <w:name w:val="Heading 8 Char"/>
+    <w:basedOn w:val="DefaultParagraphFont"/>
+    <w:link w:val="Heading8"/>
     <w:uiPriority w:val="9"/>
     <w:semiHidden/>
     <w:rsid w:val="00067319"/>
@@ -4756,10 +6007,10 @@
       <w:caps/>
     </w:rPr>
   </w:style>
-  <w:style w:type="character" w:customStyle="1" w:styleId="Ttulo9Car">
-    <w:name w:val="Título 9 Car"/>
-    <w:basedOn w:val="Fuentedeprrafopredeter"/>
-    <w:link w:val="Ttulo9"/>
+  <w:style w:type="character" w:customStyle="1" w:styleId="Heading9Char">
+    <w:name w:val="Heading 9 Char"/>
+    <w:basedOn w:val="DefaultParagraphFont"/>
+    <w:link w:val="Heading9"/>
     <w:uiPriority w:val="9"/>
     <w:semiHidden/>
     <w:rsid w:val="00067319"/>
@@ -4770,7 +6021,7 @@
       <w:caps/>
     </w:rPr>
   </w:style>
-  <w:style w:type="paragraph" w:styleId="Descripcin">
+  <w:style w:type="paragraph" w:styleId="Caption">
     <w:name w:val="caption"/>
     <w:basedOn w:val="Normal"/>
     <w:next w:val="Normal"/>
@@ -4791,9 +6042,9 @@
       <w:szCs w:val="16"/>
     </w:rPr>
   </w:style>
-  <w:style w:type="character" w:styleId="Textoennegrita">
+  <w:style w:type="character" w:styleId="Strong">
     <w:name w:val="Strong"/>
-    <w:basedOn w:val="Fuentedeprrafopredeter"/>
+    <w:basedOn w:val="DefaultParagraphFont"/>
     <w:uiPriority w:val="22"/>
     <w:qFormat/>
     <w:rsid w:val="00067319"/>
@@ -4808,9 +6059,9 @@
       <w:szCs w:val="20"/>
     </w:rPr>
   </w:style>
-  <w:style w:type="character" w:styleId="nfasis">
+  <w:style w:type="character" w:styleId="Emphasis">
     <w:name w:val="Emphasis"/>
-    <w:basedOn w:val="Fuentedeprrafopredeter"/>
+    <w:basedOn w:val="DefaultParagraphFont"/>
     <w:uiPriority w:val="20"/>
     <w:qFormat/>
     <w:rsid w:val="00067319"/>
@@ -4823,7 +6074,7 @@
       <w:szCs w:val="20"/>
     </w:rPr>
   </w:style>
-  <w:style w:type="paragraph" w:styleId="Sinespaciado">
+  <w:style w:type="paragraph" w:styleId="NoSpacing">
     <w:name w:val="No Spacing"/>
     <w:uiPriority w:val="1"/>
     <w:qFormat/>
@@ -4835,11 +6086,11 @@
       <w:sz w:val="24"/>
     </w:rPr>
   </w:style>
-  <w:style w:type="paragraph" w:styleId="Cita">
+  <w:style w:type="paragraph" w:styleId="Quote">
     <w:name w:val="Quote"/>
     <w:basedOn w:val="Normal"/>
     <w:next w:val="Normal"/>
-    <w:link w:val="CitaCar"/>
+    <w:link w:val="QuoteChar"/>
     <w:uiPriority w:val="29"/>
     <w:qFormat/>
     <w:rsid w:val="00C775D8"/>
@@ -4852,10 +6103,10 @@
       <w:szCs w:val="24"/>
     </w:rPr>
   </w:style>
-  <w:style w:type="character" w:customStyle="1" w:styleId="CitaCar">
-    <w:name w:val="Cita Car"/>
-    <w:basedOn w:val="Fuentedeprrafopredeter"/>
-    <w:link w:val="Cita"/>
+  <w:style w:type="character" w:customStyle="1" w:styleId="QuoteChar">
+    <w:name w:val="Quote Char"/>
+    <w:basedOn w:val="DefaultParagraphFont"/>
+    <w:link w:val="Quote"/>
     <w:uiPriority w:val="29"/>
     <w:rsid w:val="00C775D8"/>
     <w:rPr>
@@ -4864,11 +6115,11 @@
       <w:szCs w:val="24"/>
     </w:rPr>
   </w:style>
-  <w:style w:type="paragraph" w:styleId="Citadestacada">
+  <w:style w:type="paragraph" w:styleId="IntenseQuote">
     <w:name w:val="Intense Quote"/>
     <w:basedOn w:val="Normal"/>
     <w:next w:val="Normal"/>
-    <w:link w:val="CitadestacadaCar"/>
+    <w:link w:val="IntenseQuoteChar"/>
     <w:uiPriority w:val="30"/>
     <w:qFormat/>
     <w:rsid w:val="00067319"/>
@@ -4886,10 +6137,10 @@
       <w:szCs w:val="28"/>
     </w:rPr>
   </w:style>
-  <w:style w:type="character" w:customStyle="1" w:styleId="CitadestacadaCar">
-    <w:name w:val="Cita destacada Car"/>
-    <w:basedOn w:val="Fuentedeprrafopredeter"/>
-    <w:link w:val="Citadestacada"/>
+  <w:style w:type="character" w:customStyle="1" w:styleId="IntenseQuoteChar">
+    <w:name w:val="Intense Quote Char"/>
+    <w:basedOn w:val="DefaultParagraphFont"/>
+    <w:link w:val="IntenseQuote"/>
     <w:uiPriority w:val="30"/>
     <w:rsid w:val="00067319"/>
     <w:rPr>
@@ -4901,9 +6152,9 @@
       <w:szCs w:val="28"/>
     </w:rPr>
   </w:style>
-  <w:style w:type="character" w:styleId="nfasissutil">
+  <w:style w:type="character" w:styleId="SubtleEmphasis">
     <w:name w:val="Subtle Emphasis"/>
-    <w:basedOn w:val="Fuentedeprrafopredeter"/>
+    <w:basedOn w:val="DefaultParagraphFont"/>
     <w:uiPriority w:val="19"/>
     <w:qFormat/>
     <w:rsid w:val="00067319"/>
@@ -4913,9 +6164,9 @@
       <w:color w:val="auto"/>
     </w:rPr>
   </w:style>
-  <w:style w:type="character" w:styleId="nfasisintenso">
+  <w:style w:type="character" w:styleId="IntenseEmphasis">
     <w:name w:val="Intense Emphasis"/>
-    <w:basedOn w:val="Fuentedeprrafopredeter"/>
+    <w:basedOn w:val="DefaultParagraphFont"/>
     <w:uiPriority w:val="21"/>
     <w:qFormat/>
     <w:rsid w:val="00067319"/>
@@ -4933,9 +6184,9 @@
       <w:szCs w:val="20"/>
     </w:rPr>
   </w:style>
-  <w:style w:type="character" w:styleId="Referenciasutil">
+  <w:style w:type="character" w:styleId="SubtleReference">
     <w:name w:val="Subtle Reference"/>
-    <w:basedOn w:val="Fuentedeprrafopredeter"/>
+    <w:basedOn w:val="DefaultParagraphFont"/>
     <w:uiPriority w:val="31"/>
     <w:qFormat/>
     <w:rsid w:val="00067319"/>
@@ -4951,9 +6202,9 @@
       <w:u w:val="single" w:color="7F7F7F" w:themeColor="text1" w:themeTint="80"/>
     </w:rPr>
   </w:style>
-  <w:style w:type="character" w:styleId="Referenciaintensa">
+  <w:style w:type="character" w:styleId="IntenseReference">
     <w:name w:val="Intense Reference"/>
-    <w:basedOn w:val="Fuentedeprrafopredeter"/>
+    <w:basedOn w:val="DefaultParagraphFont"/>
     <w:uiPriority w:val="32"/>
     <w:qFormat/>
     <w:rsid w:val="00067319"/>
@@ -4972,9 +6223,9 @@
       <w:u w:val="single"/>
     </w:rPr>
   </w:style>
-  <w:style w:type="character" w:styleId="Ttulodellibro">
+  <w:style w:type="character" w:styleId="BookTitle">
     <w:name w:val="Book Title"/>
-    <w:basedOn w:val="Fuentedeprrafopredeter"/>
+    <w:basedOn w:val="DefaultParagraphFont"/>
     <w:uiPriority w:val="33"/>
     <w:qFormat/>
     <w:rsid w:val="00067319"/>
@@ -4993,9 +6244,9 @@
       <w:szCs w:val="20"/>
     </w:rPr>
   </w:style>
-  <w:style w:type="paragraph" w:styleId="TtuloTDC">
+  <w:style w:type="paragraph" w:styleId="TOCHeading">
     <w:name w:val="TOC Heading"/>
-    <w:basedOn w:val="Ttulo1"/>
+    <w:basedOn w:val="Heading1"/>
     <w:next w:val="Normal"/>
     <w:uiPriority w:val="39"/>
     <w:semiHidden/>
@@ -5006,7 +6257,7 @@
       <w:outlineLvl w:val="9"/>
     </w:pPr>
   </w:style>
-  <w:style w:type="paragraph" w:styleId="Prrafodelista">
+  <w:style w:type="paragraph" w:styleId="ListParagraph">
     <w:name w:val="List Paragraph"/>
     <w:basedOn w:val="Normal"/>
     <w:uiPriority w:val="34"/>
@@ -5017,9 +6268,9 @@
       <w:contextualSpacing/>
     </w:pPr>
   </w:style>
-  <w:style w:type="table" w:styleId="Tablaconcuadrcula">
+  <w:style w:type="table" w:styleId="TableGrid">
     <w:name w:val="Table Grid"/>
-    <w:basedOn w:val="Tablanormal"/>
+    <w:basedOn w:val="TableNormal"/>
     <w:uiPriority w:val="39"/>
     <w:rsid w:val="004C6F4D"/>
     <w:pPr>
@@ -5356,7 +6607,7 @@
 </file>
 
 <file path=customXml/itemProps1.xml><?xml version="1.0" encoding="utf-8"?>
-<ds:datastoreItem xmlns:ds="http://schemas.openxmlformats.org/officeDocument/2006/customXml" ds:itemID="{DF44E2AF-7D31-4CC7-ABA6-8F964BDCC487}">
+<ds:datastoreItem xmlns:ds="http://schemas.openxmlformats.org/officeDocument/2006/customXml" ds:itemID="{F96A793E-7051-497D-AF64-5580FFEB7607}">
   <ds:schemaRefs>
     <ds:schemaRef ds:uri="http://schemas.openxmlformats.org/officeDocument/2006/bibliography"/>
   </ds:schemaRefs>

</xml_diff>